<commit_message>
Mixed cube and cylinder
</commit_message>
<xml_diff>
--- a/reference/論文中文翻譯與理解.docx
+++ b/reference/論文中文翻譯與理解.docx
@@ -93,7 +93,39 @@
           <w:rFonts w:ascii="微軟正黑體" w:eastAsia="微軟正黑體" w:hAnsi="微軟正黑體" w:hint="eastAsia"/>
           <w:szCs w:val="24"/>
         </w:rPr>
-        <w:t>本文解決的問題是將給定的一組矩形物品直接打包到最小數量的三維矩形箱中。我們利用現代計算機的計算能力來解決這個NP-Hard問題，否則這個問題實際上會非常困難。我們開發的軟件工具使用啟發式和一些背包問題的方法，將解決方案作為解決空間的三維圖形表示。仿真模型的可視化和交互性提供了一個有紀律的途徑</w:t>
+        <w:t>本文解決的問題是將給定的一組矩形物品直接打包到最小數量的三維矩形箱中。我們利用現代計算機的計算能力來解決這個NP-Hard問題，否則這個問題實際上會非常困難。我們開發的軟件工具使用</w:t>
+      </w:r>
+      <w:proofErr w:type="gramStart"/>
+      <w:r>
+        <w:rPr>
+          <w:rFonts w:ascii="微軟正黑體" w:eastAsia="微軟正黑體" w:hAnsi="微軟正黑體" w:hint="eastAsia"/>
+          <w:szCs w:val="24"/>
+        </w:rPr>
+        <w:t>啟發式和一些</w:t>
+      </w:r>
+      <w:proofErr w:type="gramEnd"/>
+      <w:r>
+        <w:rPr>
+          <w:rFonts w:ascii="微軟正黑體" w:eastAsia="微軟正黑體" w:hAnsi="微軟正黑體" w:hint="eastAsia"/>
+          <w:szCs w:val="24"/>
+        </w:rPr>
+        <w:t>背包問題的方法，將解決方案作為解決空間的三維圖形表示。仿真模型的</w:t>
+      </w:r>
+      <w:proofErr w:type="gramStart"/>
+      <w:r>
+        <w:rPr>
+          <w:rFonts w:ascii="微軟正黑體" w:eastAsia="微軟正黑體" w:hAnsi="微軟正黑體" w:hint="eastAsia"/>
+          <w:szCs w:val="24"/>
+        </w:rPr>
+        <w:t>可視化和</w:t>
+      </w:r>
+      <w:proofErr w:type="gramEnd"/>
+      <w:r>
+        <w:rPr>
+          <w:rFonts w:ascii="微軟正黑體" w:eastAsia="微軟正黑體" w:hAnsi="微軟正黑體" w:hint="eastAsia"/>
+          <w:szCs w:val="24"/>
+        </w:rPr>
+        <w:t>交互性提供了一個有紀律的途徑</w:t>
       </w:r>
     </w:p>
     <w:p>
@@ -129,7 +161,23 @@
           <w:rFonts w:ascii="微軟正黑體" w:eastAsia="微軟正黑體" w:hAnsi="微軟正黑體" w:hint="eastAsia"/>
           <w:szCs w:val="24"/>
         </w:rPr>
-        <w:t>仿真，優化，裝箱，最佳擬合，首次擬合，旋轉</w:t>
+        <w:t>仿真，優化，裝箱，</w:t>
+      </w:r>
+      <w:proofErr w:type="gramStart"/>
+      <w:r>
+        <w:rPr>
+          <w:rFonts w:ascii="微軟正黑體" w:eastAsia="微軟正黑體" w:hAnsi="微軟正黑體" w:hint="eastAsia"/>
+          <w:szCs w:val="24"/>
+        </w:rPr>
+        <w:t>最佳擬</w:t>
+      </w:r>
+      <w:proofErr w:type="gramEnd"/>
+      <w:r>
+        <w:rPr>
+          <w:rFonts w:ascii="微軟正黑體" w:eastAsia="微軟正黑體" w:hAnsi="微軟正黑體" w:hint="eastAsia"/>
+          <w:szCs w:val="24"/>
+        </w:rPr>
+        <w:t>合，首次擬合，旋轉</w:t>
       </w:r>
     </w:p>
     <w:p>
@@ -187,39 +235,183 @@
           <w:rFonts w:ascii="微軟正黑體" w:eastAsia="微軟正黑體" w:hAnsi="微軟正黑體" w:hint="eastAsia"/>
           <w:szCs w:val="24"/>
         </w:rPr>
-        <w:t>本文描述了一種模擬方法來描述最優解的可行封裝和構造。尋找三維裝箱問題的最優解的複雜性，由於難以給出一個有用的問題公式而變得更加複雜。為了表述這個問題，我們將考慮有限集S中的每一項都有三個維度wi, hi和di。每個相同的箱子b有尺寸W, H和d。物品和箱子是矩形的盒子，三個尺寸對應於寬度，高度和深度值。為了使解與以前的工作更不同，這些項被允許進行正交旋轉。旋轉一個項目僅僅意味著按定義的有序方式交換它的寬度(wi)，高度(hi)和深度(di)值(表1)。</w:t>
-      </w:r>
-    </w:p>
-    <w:p>
-      <w:pPr>
-        <w:snapToGrid w:val="0"/>
-        <w:rPr>
-          <w:rFonts w:ascii="微軟正黑體" w:eastAsia="微軟正黑體" w:hAnsi="微軟正黑體"/>
-          <w:szCs w:val="24"/>
-        </w:rPr>
-      </w:pPr>
-      <w:r>
-        <w:rPr>
-          <w:rFonts w:ascii="微軟正黑體" w:eastAsia="微軟正黑體" w:hAnsi="微軟正黑體" w:hint="eastAsia"/>
-          <w:szCs w:val="24"/>
-        </w:rPr>
-        <w:t>每個物品盒有6個矩形面，但只有3個不同的面，因為“相反的”面是相同的。這三個面中的每一個都可以進行正交旋轉以獲得盒子的新配置。因此，每個項目可以有6種不同的旋轉配置。</w:t>
-      </w:r>
-    </w:p>
-    <w:p>
-      <w:pPr>
-        <w:snapToGrid w:val="0"/>
-        <w:rPr>
-          <w:rFonts w:ascii="微軟正黑體" w:eastAsia="微軟正黑體" w:hAnsi="微軟正黑體"/>
-          <w:szCs w:val="24"/>
-        </w:rPr>
-      </w:pPr>
-      <w:r>
-        <w:rPr>
-          <w:rFonts w:ascii="微軟正黑體" w:eastAsia="微軟正黑體" w:hAnsi="微軟正黑體" w:hint="eastAsia"/>
-          <w:szCs w:val="24"/>
-        </w:rPr>
-        <w:t>線性規劃方法已用於一維問題。在一些方法中，進化算法也被用來代替啟發式算法[1,3]。由於進化算法具有搜索大空間的能力，因此它們可能是尋找解的合適方法(在這種情況下，是裝箱問題的解空間)，但進化算法有一些缺點:解和問題之間幾乎沒有連續性。如果你稍微改變一下問題的參數，那麼解決方案就會發生相當大的變化。</w:t>
+        <w:t>本文描述了一種模擬方法來描述最優解的可行封裝和構造。尋找三維裝箱問題的最優解的複雜性，由於難以給出一個有用的問題公式而變得更加複雜。為了表述這個問題，我們將考慮有限集S中的每一項都有三個維度</w:t>
+      </w:r>
+      <w:proofErr w:type="spellStart"/>
+      <w:r>
+        <w:rPr>
+          <w:rFonts w:ascii="微軟正黑體" w:eastAsia="微軟正黑體" w:hAnsi="微軟正黑體" w:hint="eastAsia"/>
+          <w:szCs w:val="24"/>
+        </w:rPr>
+        <w:t>wi</w:t>
+      </w:r>
+      <w:proofErr w:type="spellEnd"/>
+      <w:r>
+        <w:rPr>
+          <w:rFonts w:ascii="微軟正黑體" w:eastAsia="微軟正黑體" w:hAnsi="微軟正黑體" w:hint="eastAsia"/>
+          <w:szCs w:val="24"/>
+        </w:rPr>
+        <w:t>, hi和di。每</w:t>
+      </w:r>
+      <w:proofErr w:type="gramStart"/>
+      <w:r>
+        <w:rPr>
+          <w:rFonts w:ascii="微軟正黑體" w:eastAsia="微軟正黑體" w:hAnsi="微軟正黑體" w:hint="eastAsia"/>
+          <w:szCs w:val="24"/>
+        </w:rPr>
+        <w:t>個</w:t>
+      </w:r>
+      <w:proofErr w:type="gramEnd"/>
+      <w:r>
+        <w:rPr>
+          <w:rFonts w:ascii="微軟正黑體" w:eastAsia="微軟正黑體" w:hAnsi="微軟正黑體" w:hint="eastAsia"/>
+          <w:szCs w:val="24"/>
+        </w:rPr>
+        <w:t>相同的箱子b有尺寸W, H和d。物品和箱子是矩形的盒子，三個尺寸對應於寬度，高度和深度值。</w:t>
+      </w:r>
+      <w:proofErr w:type="gramStart"/>
+      <w:r>
+        <w:rPr>
+          <w:rFonts w:ascii="微軟正黑體" w:eastAsia="微軟正黑體" w:hAnsi="微軟正黑體" w:hint="eastAsia"/>
+          <w:szCs w:val="24"/>
+        </w:rPr>
+        <w:t>為了使解與</w:t>
+      </w:r>
+      <w:proofErr w:type="gramEnd"/>
+      <w:r>
+        <w:rPr>
+          <w:rFonts w:ascii="微軟正黑體" w:eastAsia="微軟正黑體" w:hAnsi="微軟正黑體" w:hint="eastAsia"/>
+          <w:szCs w:val="24"/>
+        </w:rPr>
+        <w:t>以前的工作更不同，這些項被允許進行正交旋轉。旋轉一個項目僅僅</w:t>
+      </w:r>
+      <w:proofErr w:type="gramStart"/>
+      <w:r>
+        <w:rPr>
+          <w:rFonts w:ascii="微軟正黑體" w:eastAsia="微軟正黑體" w:hAnsi="微軟正黑體" w:hint="eastAsia"/>
+          <w:szCs w:val="24"/>
+        </w:rPr>
+        <w:t>意味著按定義</w:t>
+      </w:r>
+      <w:proofErr w:type="gramEnd"/>
+      <w:r>
+        <w:rPr>
+          <w:rFonts w:ascii="微軟正黑體" w:eastAsia="微軟正黑體" w:hAnsi="微軟正黑體" w:hint="eastAsia"/>
+          <w:szCs w:val="24"/>
+        </w:rPr>
+        <w:t>的有序方式交換它的寬度(</w:t>
+      </w:r>
+      <w:proofErr w:type="spellStart"/>
+      <w:r>
+        <w:rPr>
+          <w:rFonts w:ascii="微軟正黑體" w:eastAsia="微軟正黑體" w:hAnsi="微軟正黑體" w:hint="eastAsia"/>
+          <w:szCs w:val="24"/>
+        </w:rPr>
+        <w:t>wi</w:t>
+      </w:r>
+      <w:proofErr w:type="spellEnd"/>
+      <w:r>
+        <w:rPr>
+          <w:rFonts w:ascii="微軟正黑體" w:eastAsia="微軟正黑體" w:hAnsi="微軟正黑體" w:hint="eastAsia"/>
+          <w:szCs w:val="24"/>
+        </w:rPr>
+        <w:t>)，高度(hi)和深度(di)值(表1)。</w:t>
+      </w:r>
+    </w:p>
+    <w:p>
+      <w:pPr>
+        <w:snapToGrid w:val="0"/>
+        <w:rPr>
+          <w:rFonts w:ascii="微軟正黑體" w:eastAsia="微軟正黑體" w:hAnsi="微軟正黑體"/>
+          <w:szCs w:val="24"/>
+        </w:rPr>
+      </w:pPr>
+      <w:r>
+        <w:rPr>
+          <w:rFonts w:ascii="微軟正黑體" w:eastAsia="微軟正黑體" w:hAnsi="微軟正黑體" w:hint="eastAsia"/>
+          <w:szCs w:val="24"/>
+        </w:rPr>
+        <w:t>每</w:t>
+      </w:r>
+      <w:proofErr w:type="gramStart"/>
+      <w:r>
+        <w:rPr>
+          <w:rFonts w:ascii="微軟正黑體" w:eastAsia="微軟正黑體" w:hAnsi="微軟正黑體" w:hint="eastAsia"/>
+          <w:szCs w:val="24"/>
+        </w:rPr>
+        <w:t>個</w:t>
+      </w:r>
+      <w:proofErr w:type="gramEnd"/>
+      <w:r>
+        <w:rPr>
+          <w:rFonts w:ascii="微軟正黑體" w:eastAsia="微軟正黑體" w:hAnsi="微軟正黑體" w:hint="eastAsia"/>
+          <w:szCs w:val="24"/>
+        </w:rPr>
+        <w:t>物品盒有6個矩形面，但只有3個不同的面，因為“相反的”面是相同的。這三</w:t>
+      </w:r>
+      <w:proofErr w:type="gramStart"/>
+      <w:r>
+        <w:rPr>
+          <w:rFonts w:ascii="微軟正黑體" w:eastAsia="微軟正黑體" w:hAnsi="微軟正黑體" w:hint="eastAsia"/>
+          <w:szCs w:val="24"/>
+        </w:rPr>
+        <w:t>個</w:t>
+      </w:r>
+      <w:proofErr w:type="gramEnd"/>
+      <w:r>
+        <w:rPr>
+          <w:rFonts w:ascii="微軟正黑體" w:eastAsia="微軟正黑體" w:hAnsi="微軟正黑體" w:hint="eastAsia"/>
+          <w:szCs w:val="24"/>
+        </w:rPr>
+        <w:t>面中的每一個都可以進行正交旋轉以獲得盒子的新配置。因此，每</w:t>
+      </w:r>
+      <w:proofErr w:type="gramStart"/>
+      <w:r>
+        <w:rPr>
+          <w:rFonts w:ascii="微軟正黑體" w:eastAsia="微軟正黑體" w:hAnsi="微軟正黑體" w:hint="eastAsia"/>
+          <w:szCs w:val="24"/>
+        </w:rPr>
+        <w:t>個</w:t>
+      </w:r>
+      <w:proofErr w:type="gramEnd"/>
+      <w:r>
+        <w:rPr>
+          <w:rFonts w:ascii="微軟正黑體" w:eastAsia="微軟正黑體" w:hAnsi="微軟正黑體" w:hint="eastAsia"/>
+          <w:szCs w:val="24"/>
+        </w:rPr>
+        <w:t>項目可以有6種不同的旋轉配置。</w:t>
+      </w:r>
+    </w:p>
+    <w:p>
+      <w:pPr>
+        <w:snapToGrid w:val="0"/>
+        <w:rPr>
+          <w:rFonts w:ascii="微軟正黑體" w:eastAsia="微軟正黑體" w:hAnsi="微軟正黑體"/>
+          <w:szCs w:val="24"/>
+        </w:rPr>
+      </w:pPr>
+      <w:r>
+        <w:rPr>
+          <w:rFonts w:ascii="微軟正黑體" w:eastAsia="微軟正黑體" w:hAnsi="微軟正黑體" w:hint="eastAsia"/>
+          <w:szCs w:val="24"/>
+        </w:rPr>
+        <w:t>線性規劃方法已用於一維問題。在一些方法中，進化算法也被用來代替</w:t>
+      </w:r>
+      <w:proofErr w:type="gramStart"/>
+      <w:r>
+        <w:rPr>
+          <w:rFonts w:ascii="微軟正黑體" w:eastAsia="微軟正黑體" w:hAnsi="微軟正黑體" w:hint="eastAsia"/>
+          <w:szCs w:val="24"/>
+        </w:rPr>
+        <w:t>啟發式算法</w:t>
+      </w:r>
+      <w:proofErr w:type="gramEnd"/>
+      <w:r>
+        <w:rPr>
+          <w:rFonts w:ascii="微軟正黑體" w:eastAsia="微軟正黑體" w:hAnsi="微軟正黑體" w:hint="eastAsia"/>
+          <w:szCs w:val="24"/>
+        </w:rPr>
+        <w:t>[1,3]。由於進化算法具有搜索大空間的能力，因此它們可能是尋找解的合適方法(在這種情況下，是裝箱問題的解空間)，但進化算法有一些缺點:解和問題之間幾乎沒有連續性。如果你稍微改變一下問題的參數，那麼解決方案就會發生相當大的變化。</w:t>
       </w:r>
     </w:p>
     <w:p>
@@ -448,7 +640,23 @@
           <w:rFonts w:ascii="微軟正黑體" w:eastAsia="微軟正黑體" w:hAnsi="微軟正黑體" w:hint="eastAsia"/>
           <w:szCs w:val="24"/>
         </w:rPr>
-        <w:t xml:space="preserve">對於每個箱子b，我們希望最小化冗餘空間 : </w:t>
+        <w:t>對於每</w:t>
+      </w:r>
+      <w:proofErr w:type="gramStart"/>
+      <w:r>
+        <w:rPr>
+          <w:rFonts w:ascii="微軟正黑體" w:eastAsia="微軟正黑體" w:hAnsi="微軟正黑體" w:hint="eastAsia"/>
+          <w:szCs w:val="24"/>
+        </w:rPr>
+        <w:t>個</w:t>
+      </w:r>
+      <w:proofErr w:type="gramEnd"/>
+      <w:r>
+        <w:rPr>
+          <w:rFonts w:ascii="微軟正黑體" w:eastAsia="微軟正黑體" w:hAnsi="微軟正黑體" w:hint="eastAsia"/>
+          <w:szCs w:val="24"/>
+        </w:rPr>
+        <w:t xml:space="preserve">箱子b，我們希望最小化冗餘空間 : </w:t>
       </w:r>
       <w:r>
         <w:rPr>
@@ -528,7 +736,23 @@
           <w:rFonts w:ascii="微軟正黑體" w:eastAsia="微軟正黑體" w:hAnsi="微軟正黑體" w:hint="eastAsia"/>
           <w:szCs w:val="24"/>
         </w:rPr>
-        <w:t>一次包裝一件物品，沒有回溯（一旦物品被包裝，就不會重新包裝）。可以通過使用源自以下打包算法之一的形式邏輯來選擇要打包的項目。</w:t>
+        <w:t>一次包裝一件物品，沒有回溯（一旦物品被包裝，就不會重新包裝）。可以通過使用源自以下打包算法之</w:t>
+      </w:r>
+      <w:proofErr w:type="gramStart"/>
+      <w:r>
+        <w:rPr>
+          <w:rFonts w:ascii="微軟正黑體" w:eastAsia="微軟正黑體" w:hAnsi="微軟正黑體" w:hint="eastAsia"/>
+          <w:szCs w:val="24"/>
+        </w:rPr>
+        <w:t>一</w:t>
+      </w:r>
+      <w:proofErr w:type="gramEnd"/>
+      <w:r>
+        <w:rPr>
+          <w:rFonts w:ascii="微軟正黑體" w:eastAsia="微軟正黑體" w:hAnsi="微軟正黑體" w:hint="eastAsia"/>
+          <w:szCs w:val="24"/>
+        </w:rPr>
+        <w:t>的形式邏輯來選擇要打包的項目。</w:t>
       </w:r>
     </w:p>
     <w:p>
@@ -601,7 +825,23 @@
           <w:rFonts w:ascii="微軟正黑體" w:eastAsia="微軟正黑體" w:hAnsi="微軟正黑體" w:hint="eastAsia"/>
           <w:szCs w:val="24"/>
         </w:rPr>
-        <w:t>幾乎與 First Fit 相同，不同之處在於物品在打包之前首先按降序排序</w:t>
+        <w:t>幾乎與 First Fit 相同，不同之處在於物品在打包之前首先</w:t>
+      </w:r>
+      <w:proofErr w:type="gramStart"/>
+      <w:r>
+        <w:rPr>
+          <w:rFonts w:ascii="微軟正黑體" w:eastAsia="微軟正黑體" w:hAnsi="微軟正黑體" w:hint="eastAsia"/>
+          <w:szCs w:val="24"/>
+        </w:rPr>
+        <w:t>按降序</w:t>
+      </w:r>
+      <w:proofErr w:type="gramEnd"/>
+      <w:r>
+        <w:rPr>
+          <w:rFonts w:ascii="微軟正黑體" w:eastAsia="微軟正黑體" w:hAnsi="微軟正黑體" w:hint="eastAsia"/>
+          <w:szCs w:val="24"/>
+        </w:rPr>
+        <w:t>排序</w:t>
       </w:r>
     </w:p>
     <w:p>
@@ -686,12 +926,37 @@
           <w:szCs w:val="24"/>
         </w:rPr>
       </w:pPr>
-      <w:r>
-        <w:rPr>
-          <w:rFonts w:ascii="微軟正黑體" w:eastAsia="微軟正黑體" w:hAnsi="微軟正黑體" w:hint="eastAsia"/>
-          <w:szCs w:val="24"/>
-        </w:rPr>
-        <w:t>最佳擬合算法將一個項目打包到一個 bin 中，這是該項目適合的那些 bin 中最滿的。更具體地說：項目一次打包一個I</w:t>
+      <w:proofErr w:type="gramStart"/>
+      <w:r>
+        <w:rPr>
+          <w:rFonts w:ascii="微軟正黑體" w:eastAsia="微軟正黑體" w:hAnsi="微軟正黑體" w:hint="eastAsia"/>
+          <w:szCs w:val="24"/>
+        </w:rPr>
+        <w:t>最佳擬</w:t>
+      </w:r>
+      <w:proofErr w:type="gramEnd"/>
+      <w:r>
+        <w:rPr>
+          <w:rFonts w:ascii="微軟正黑體" w:eastAsia="微軟正黑體" w:hAnsi="微軟正黑體" w:hint="eastAsia"/>
+          <w:szCs w:val="24"/>
+        </w:rPr>
+        <w:t>合算法將一個項目打包到一個 bin 中，這是該項目適合的那些 bin 中</w:t>
+      </w:r>
+      <w:proofErr w:type="gramStart"/>
+      <w:r>
+        <w:rPr>
+          <w:rFonts w:ascii="微軟正黑體" w:eastAsia="微軟正黑體" w:hAnsi="微軟正黑體" w:hint="eastAsia"/>
+          <w:szCs w:val="24"/>
+        </w:rPr>
+        <w:t>最滿的</w:t>
+      </w:r>
+      <w:proofErr w:type="gramEnd"/>
+      <w:r>
+        <w:rPr>
+          <w:rFonts w:ascii="微軟正黑體" w:eastAsia="微軟正黑體" w:hAnsi="微軟正黑體" w:hint="eastAsia"/>
+          <w:szCs w:val="24"/>
+        </w:rPr>
+        <w:t>。更具體地說：項目一次打包一個I</w:t>
       </w:r>
       <w:r>
         <w:rPr>
@@ -792,15 +1057,27 @@
           <w:szCs w:val="24"/>
         </w:rPr>
       </w:pPr>
-      <w:r>
-        <w:rPr>
-          <w:rFonts w:ascii="微軟正黑體" w:eastAsia="微軟正黑體" w:hAnsi="微軟正黑體" w:hint="eastAsia"/>
-          <w:b/>
-          <w:bCs/>
-          <w:color w:val="FF0000"/>
-          <w:szCs w:val="24"/>
-        </w:rPr>
-        <w:t>i.</w:t>
+      <w:proofErr w:type="spellStart"/>
+      <w:r>
+        <w:rPr>
+          <w:rFonts w:ascii="微軟正黑體" w:eastAsia="微軟正黑體" w:hAnsi="微軟正黑體" w:hint="eastAsia"/>
+          <w:b/>
+          <w:bCs/>
+          <w:color w:val="FF0000"/>
+          <w:szCs w:val="24"/>
+        </w:rPr>
+        <w:t>i</w:t>
+      </w:r>
+      <w:proofErr w:type="spellEnd"/>
+      <w:r>
+        <w:rPr>
+          <w:rFonts w:ascii="微軟正黑體" w:eastAsia="微軟正黑體" w:hAnsi="微軟正黑體" w:hint="eastAsia"/>
+          <w:b/>
+          <w:bCs/>
+          <w:color w:val="FF0000"/>
+          <w:szCs w:val="24"/>
+        </w:rPr>
+        <w:t>.</w:t>
       </w:r>
       <w:r>
         <w:rPr>
@@ -922,23 +1199,151 @@
           <w:rFonts w:ascii="微軟正黑體" w:eastAsia="微軟正黑體" w:hAnsi="微軟正黑體" w:hint="eastAsia"/>
           <w:szCs w:val="24"/>
         </w:rPr>
-        <w:t>以上幾點為為什麼選擇啟發式方法提供了堅實的理由，因為任何不滿足上述任何條件的方法都不會完全滿足用戶要求，因此不會有任何用處</w:t>
-      </w:r>
-    </w:p>
-    <w:p>
-      <w:pPr>
-        <w:snapToGrid w:val="0"/>
-        <w:rPr>
-          <w:rFonts w:ascii="微軟正黑體" w:eastAsia="微軟正黑體" w:hAnsi="微軟正黑體"/>
-          <w:szCs w:val="24"/>
-        </w:rPr>
-      </w:pPr>
-      <w:r>
-        <w:rPr>
-          <w:rFonts w:ascii="微軟正黑體" w:eastAsia="微軟正黑體" w:hAnsi="微軟正黑體" w:hint="eastAsia"/>
-          <w:szCs w:val="24"/>
-        </w:rPr>
-        <w:t>顯然，不滿足（i）和（ii）將是不令人滿意的。如果系統不滿足（iii），那麼它將失去其通用性和靈活性。條件 (iii) 也很重要，因為箱子（或集裝箱）需要裝滿不同尺寸的物品（或貨物）。不滿足（iv）也會使用戶在解決問題的過程中難以檢索數據和測試替代解決方案。因此，不滿足 (iv) 將意味著系統不支持此功能</w:t>
+        <w:t>以上幾點為為什麼選擇啟發式方法提供了堅實的理由，因為任何</w:t>
+      </w:r>
+      <w:proofErr w:type="gramStart"/>
+      <w:r>
+        <w:rPr>
+          <w:rFonts w:ascii="微軟正黑體" w:eastAsia="微軟正黑體" w:hAnsi="微軟正黑體" w:hint="eastAsia"/>
+          <w:szCs w:val="24"/>
+        </w:rPr>
+        <w:t>不滿足</w:t>
+      </w:r>
+      <w:proofErr w:type="gramEnd"/>
+      <w:r>
+        <w:rPr>
+          <w:rFonts w:ascii="微軟正黑體" w:eastAsia="微軟正黑體" w:hAnsi="微軟正黑體" w:hint="eastAsia"/>
+          <w:szCs w:val="24"/>
+        </w:rPr>
+        <w:t>上述任何條件的方法都不會完全滿足用戶要求，因此不會有任何用處</w:t>
+      </w:r>
+    </w:p>
+    <w:p>
+      <w:pPr>
+        <w:snapToGrid w:val="0"/>
+        <w:rPr>
+          <w:rFonts w:ascii="微軟正黑體" w:eastAsia="微軟正黑體" w:hAnsi="微軟正黑體"/>
+          <w:szCs w:val="24"/>
+        </w:rPr>
+      </w:pPr>
+      <w:r>
+        <w:rPr>
+          <w:rFonts w:ascii="微軟正黑體" w:eastAsia="微軟正黑體" w:hAnsi="微軟正黑體" w:hint="eastAsia"/>
+          <w:szCs w:val="24"/>
+        </w:rPr>
+        <w:t>顯然，</w:t>
+      </w:r>
+      <w:proofErr w:type="gramStart"/>
+      <w:r>
+        <w:rPr>
+          <w:rFonts w:ascii="微軟正黑體" w:eastAsia="微軟正黑體" w:hAnsi="微軟正黑體" w:hint="eastAsia"/>
+          <w:szCs w:val="24"/>
+        </w:rPr>
+        <w:t>不滿足</w:t>
+      </w:r>
+      <w:proofErr w:type="gramEnd"/>
+      <w:r>
+        <w:rPr>
+          <w:rFonts w:ascii="微軟正黑體" w:eastAsia="微軟正黑體" w:hAnsi="微軟正黑體" w:hint="eastAsia"/>
+          <w:szCs w:val="24"/>
+        </w:rPr>
+        <w:t>（</w:t>
+      </w:r>
+      <w:proofErr w:type="spellStart"/>
+      <w:r>
+        <w:rPr>
+          <w:rFonts w:ascii="微軟正黑體" w:eastAsia="微軟正黑體" w:hAnsi="微軟正黑體" w:hint="eastAsia"/>
+          <w:szCs w:val="24"/>
+        </w:rPr>
+        <w:t>i</w:t>
+      </w:r>
+      <w:proofErr w:type="spellEnd"/>
+      <w:r>
+        <w:rPr>
+          <w:rFonts w:ascii="微軟正黑體" w:eastAsia="微軟正黑體" w:hAnsi="微軟正黑體" w:hint="eastAsia"/>
+          <w:szCs w:val="24"/>
+        </w:rPr>
+        <w:t>）和（ii）將是不令人</w:t>
+      </w:r>
+      <w:proofErr w:type="gramStart"/>
+      <w:r>
+        <w:rPr>
+          <w:rFonts w:ascii="微軟正黑體" w:eastAsia="微軟正黑體" w:hAnsi="微軟正黑體" w:hint="eastAsia"/>
+          <w:szCs w:val="24"/>
+        </w:rPr>
+        <w:t>滿意的</w:t>
+      </w:r>
+      <w:proofErr w:type="gramEnd"/>
+      <w:r>
+        <w:rPr>
+          <w:rFonts w:ascii="微軟正黑體" w:eastAsia="微軟正黑體" w:hAnsi="微軟正黑體" w:hint="eastAsia"/>
+          <w:szCs w:val="24"/>
+        </w:rPr>
+        <w:t>。如果系統</w:t>
+      </w:r>
+      <w:proofErr w:type="gramStart"/>
+      <w:r>
+        <w:rPr>
+          <w:rFonts w:ascii="微軟正黑體" w:eastAsia="微軟正黑體" w:hAnsi="微軟正黑體" w:hint="eastAsia"/>
+          <w:szCs w:val="24"/>
+        </w:rPr>
+        <w:t>不滿足</w:t>
+      </w:r>
+      <w:proofErr w:type="gramEnd"/>
+      <w:r>
+        <w:rPr>
+          <w:rFonts w:ascii="微軟正黑體" w:eastAsia="微軟正黑體" w:hAnsi="微軟正黑體" w:hint="eastAsia"/>
+          <w:szCs w:val="24"/>
+        </w:rPr>
+        <w:t>（iii），那麼它將失去其通用性和靈活性。條件 (iii) 也很重要，因為箱子（或集裝箱）需要裝滿不同尺寸的物品（或貨物）。</w:t>
+      </w:r>
+      <w:proofErr w:type="gramStart"/>
+      <w:r>
+        <w:rPr>
+          <w:rFonts w:ascii="微軟正黑體" w:eastAsia="微軟正黑體" w:hAnsi="微軟正黑體" w:hint="eastAsia"/>
+          <w:szCs w:val="24"/>
+        </w:rPr>
+        <w:t>不滿足</w:t>
+      </w:r>
+      <w:proofErr w:type="gramEnd"/>
+      <w:r>
+        <w:rPr>
+          <w:rFonts w:ascii="微軟正黑體" w:eastAsia="微軟正黑體" w:hAnsi="微軟正黑體" w:hint="eastAsia"/>
+          <w:szCs w:val="24"/>
+        </w:rPr>
+        <w:t>（iv）也會使用戶在解決問題的過程中難以檢索數據和測試替代解決方案。因此，</w:t>
+      </w:r>
+      <w:proofErr w:type="gramStart"/>
+      <w:r>
+        <w:rPr>
+          <w:rFonts w:ascii="微軟正黑體" w:eastAsia="微軟正黑體" w:hAnsi="微軟正黑體" w:hint="eastAsia"/>
+          <w:szCs w:val="24"/>
+        </w:rPr>
+        <w:t>不滿足</w:t>
+      </w:r>
+      <w:proofErr w:type="gramEnd"/>
+      <w:r>
+        <w:rPr>
+          <w:rFonts w:ascii="微軟正黑體" w:eastAsia="微軟正黑體" w:hAnsi="微軟正黑體" w:hint="eastAsia"/>
+          <w:szCs w:val="24"/>
+        </w:rPr>
+        <w:t xml:space="preserve"> (iv) 將意味著系統</w:t>
+      </w:r>
+      <w:proofErr w:type="gramStart"/>
+      <w:r>
+        <w:rPr>
+          <w:rFonts w:ascii="微軟正黑體" w:eastAsia="微軟正黑體" w:hAnsi="微軟正黑體" w:hint="eastAsia"/>
+          <w:szCs w:val="24"/>
+        </w:rPr>
+        <w:t>不</w:t>
+      </w:r>
+      <w:proofErr w:type="gramEnd"/>
+      <w:r>
+        <w:rPr>
+          <w:rFonts w:ascii="微軟正黑體" w:eastAsia="微軟正黑體" w:hAnsi="微軟正黑體" w:hint="eastAsia"/>
+          <w:szCs w:val="24"/>
+        </w:rPr>
+        <w:t>支持此功能</w:t>
       </w:r>
       <w:r>
         <w:rPr>
@@ -1048,22 +1453,66 @@
         </w:rPr>
         <w:t>和</w:t>
       </w:r>
-      <w:r>
-        <w:rPr>
-          <w:rFonts w:ascii="微軟正黑體" w:eastAsia="微軟正黑體" w:hAnsi="微軟正黑體" w:hint="eastAsia"/>
-          <w:b/>
-          <w:bCs/>
-          <w:color w:val="FF0000"/>
-          <w:szCs w:val="24"/>
-        </w:rPr>
-        <w:t>最佳擬合</w:t>
-      </w:r>
-      <w:r>
-        <w:rPr>
-          <w:rFonts w:ascii="微軟正黑體" w:eastAsia="微軟正黑體" w:hAnsi="微軟正黑體" w:hint="eastAsia"/>
-          <w:szCs w:val="24"/>
-        </w:rPr>
-        <w:t>。之所以選擇它們而不是其他啟發式算法，是因為它們具有更快的運行時間，並且產生的解決方案比大多數其他啟發式算法更接近最佳解決方案。</w:t>
+      <w:proofErr w:type="gramStart"/>
+      <w:r>
+        <w:rPr>
+          <w:rFonts w:ascii="微軟正黑體" w:eastAsia="微軟正黑體" w:hAnsi="微軟正黑體" w:hint="eastAsia"/>
+          <w:b/>
+          <w:bCs/>
+          <w:color w:val="FF0000"/>
+          <w:szCs w:val="24"/>
+        </w:rPr>
+        <w:t>最佳擬</w:t>
+      </w:r>
+      <w:proofErr w:type="gramEnd"/>
+      <w:r>
+        <w:rPr>
+          <w:rFonts w:ascii="微軟正黑體" w:eastAsia="微軟正黑體" w:hAnsi="微軟正黑體" w:hint="eastAsia"/>
+          <w:b/>
+          <w:bCs/>
+          <w:color w:val="FF0000"/>
+          <w:szCs w:val="24"/>
+        </w:rPr>
+        <w:t>合</w:t>
+      </w:r>
+      <w:r>
+        <w:rPr>
+          <w:rFonts w:ascii="微軟正黑體" w:eastAsia="微軟正黑體" w:hAnsi="微軟正黑體" w:hint="eastAsia"/>
+          <w:szCs w:val="24"/>
+        </w:rPr>
+        <w:t>。之所以選擇它們而不是其他</w:t>
+      </w:r>
+      <w:proofErr w:type="gramStart"/>
+      <w:r>
+        <w:rPr>
+          <w:rFonts w:ascii="微軟正黑體" w:eastAsia="微軟正黑體" w:hAnsi="微軟正黑體" w:hint="eastAsia"/>
+          <w:szCs w:val="24"/>
+        </w:rPr>
+        <w:t>啟發式算法</w:t>
+      </w:r>
+      <w:proofErr w:type="gramEnd"/>
+      <w:r>
+        <w:rPr>
+          <w:rFonts w:ascii="微軟正黑體" w:eastAsia="微軟正黑體" w:hAnsi="微軟正黑體" w:hint="eastAsia"/>
+          <w:szCs w:val="24"/>
+        </w:rPr>
+        <w:t>，是因為它們具有更快的運行時間，並且產生的解決方案比大多數其他</w:t>
+      </w:r>
+      <w:proofErr w:type="gramStart"/>
+      <w:r>
+        <w:rPr>
+          <w:rFonts w:ascii="微軟正黑體" w:eastAsia="微軟正黑體" w:hAnsi="微軟正黑體" w:hint="eastAsia"/>
+          <w:szCs w:val="24"/>
+        </w:rPr>
+        <w:t>啟發式算法</w:t>
+      </w:r>
+      <w:proofErr w:type="gramEnd"/>
+      <w:r>
+        <w:rPr>
+          <w:rFonts w:ascii="微軟正黑體" w:eastAsia="微軟正黑體" w:hAnsi="微軟正黑體" w:hint="eastAsia"/>
+          <w:szCs w:val="24"/>
+        </w:rPr>
+        <w:t>更接近最佳解決方案。</w:t>
       </w:r>
     </w:p>
     <w:p>
@@ -1099,7 +1548,23 @@
           <w:rFonts w:ascii="微軟正黑體" w:eastAsia="微軟正黑體" w:hAnsi="微軟正黑體" w:hint="eastAsia"/>
           <w:szCs w:val="24"/>
         </w:rPr>
-        <w:t>令 M 為包裝一組 n 項所需的最佳箱數</w:t>
+        <w:t>令 M 為包裝一組 n 項所需的</w:t>
+      </w:r>
+      <w:proofErr w:type="gramStart"/>
+      <w:r>
+        <w:rPr>
+          <w:rFonts w:ascii="微軟正黑體" w:eastAsia="微軟正黑體" w:hAnsi="微軟正黑體" w:hint="eastAsia"/>
+          <w:szCs w:val="24"/>
+        </w:rPr>
+        <w:t>最佳箱</w:t>
+      </w:r>
+      <w:proofErr w:type="gramEnd"/>
+      <w:r>
+        <w:rPr>
+          <w:rFonts w:ascii="微軟正黑體" w:eastAsia="微軟正黑體" w:hAnsi="微軟正黑體" w:hint="eastAsia"/>
+          <w:szCs w:val="24"/>
+        </w:rPr>
+        <w:t>數</w:t>
       </w:r>
     </w:p>
     <w:p>
@@ -1117,6 +1582,7 @@
         </w:rPr>
         <w:t>令</w:t>
       </w:r>
+      <w:proofErr w:type="spellStart"/>
       <w:r>
         <w:rPr>
           <w:rFonts w:ascii="微軟正黑體" w:eastAsia="微軟正黑體" w:hAnsi="微軟正黑體" w:hint="eastAsia"/>
@@ -1131,6 +1597,7 @@
         </w:rPr>
         <w:t>f</w:t>
       </w:r>
+      <w:proofErr w:type="spellEnd"/>
       <w:r>
         <w:rPr>
           <w:rFonts w:ascii="微軟正黑體" w:eastAsia="微軟正黑體" w:hAnsi="微軟正黑體" w:hint="eastAsia"/>
@@ -1175,7 +1642,23 @@
           <w:rFonts w:ascii="微軟正黑體" w:eastAsia="微軟正黑體" w:hAnsi="微軟正黑體" w:hint="eastAsia"/>
           <w:szCs w:val="24"/>
         </w:rPr>
-        <w:t>因此，與 First Fit Decreasing 相比，Best Fit 似乎更有可能產生更接近最佳解決方案的解決方案，但鑑於所需 bin 數量上限的這些值彼此相對接近，因此值得使用兩種算法。</w:t>
+        <w:t>因此，與 First Fit Decreasing 相比，Best Fit 似乎更有可能產生更接近最佳解決方案的解決方案，但</w:t>
+      </w:r>
+      <w:proofErr w:type="gramStart"/>
+      <w:r>
+        <w:rPr>
+          <w:rFonts w:ascii="微軟正黑體" w:eastAsia="微軟正黑體" w:hAnsi="微軟正黑體" w:hint="eastAsia"/>
+          <w:szCs w:val="24"/>
+        </w:rPr>
+        <w:t>鑑</w:t>
+      </w:r>
+      <w:proofErr w:type="gramEnd"/>
+      <w:r>
+        <w:rPr>
+          <w:rFonts w:ascii="微軟正黑體" w:eastAsia="微軟正黑體" w:hAnsi="微軟正黑體" w:hint="eastAsia"/>
+          <w:szCs w:val="24"/>
+        </w:rPr>
+        <w:t>於所需 bin 數量上限的這些值彼此相對接近，因此值得使用兩種算法。</w:t>
       </w:r>
     </w:p>
     <w:p>
@@ -1248,7 +1731,23 @@
           <w:rFonts w:ascii="微軟正黑體" w:eastAsia="微軟正黑體" w:hAnsi="微軟正黑體" w:hint="eastAsia"/>
           <w:szCs w:val="24"/>
         </w:rPr>
-        <w:t>此處 C 是單個單位、面積或體積的箱子容量，具體取決於所考慮的當前箱</w:t>
+        <w:t>此處 C 是單</w:t>
+      </w:r>
+      <w:proofErr w:type="gramStart"/>
+      <w:r>
+        <w:rPr>
+          <w:rFonts w:ascii="微軟正黑體" w:eastAsia="微軟正黑體" w:hAnsi="微軟正黑體" w:hint="eastAsia"/>
+          <w:szCs w:val="24"/>
+        </w:rPr>
+        <w:t>個</w:t>
+      </w:r>
+      <w:proofErr w:type="gramEnd"/>
+      <w:r>
+        <w:rPr>
+          <w:rFonts w:ascii="微軟正黑體" w:eastAsia="微軟正黑體" w:hAnsi="微軟正黑體" w:hint="eastAsia"/>
+          <w:szCs w:val="24"/>
+        </w:rPr>
+        <w:t>單位、面積或體積的箱子容量，具體取決於所考慮的當前箱</w:t>
       </w:r>
       <w:r>
         <w:rPr>
@@ -1300,7 +1799,23 @@
           <w:rFonts w:ascii="微軟正黑體" w:eastAsia="微軟正黑體" w:hAnsi="微軟正黑體" w:hint="eastAsia"/>
           <w:szCs w:val="24"/>
         </w:rPr>
-        <w:t>我們有三個方向來包裝物品，寬度方向，高度方向和深度方向。如前所述，每個 Item 都有六種旋轉類型。考慮一個項目：通過繞 x 、 y 和/或 z 軸旋轉可以獲得六種旋轉類型，如表 1 所示：一次打包一個 bin，算法使用一系列樞軸點進行打包項目。</w:t>
+        <w:t>我們有三個方向來包裝物品，寬度方向，高度方向和深度方向。如前所述，每</w:t>
+      </w:r>
+      <w:proofErr w:type="gramStart"/>
+      <w:r>
+        <w:rPr>
+          <w:rFonts w:ascii="微軟正黑體" w:eastAsia="微軟正黑體" w:hAnsi="微軟正黑體" w:hint="eastAsia"/>
+          <w:szCs w:val="24"/>
+        </w:rPr>
+        <w:t>個</w:t>
+      </w:r>
+      <w:proofErr w:type="gramEnd"/>
+      <w:r>
+        <w:rPr>
+          <w:rFonts w:ascii="微軟正黑體" w:eastAsia="微軟正黑體" w:hAnsi="微軟正黑體" w:hint="eastAsia"/>
+          <w:szCs w:val="24"/>
+        </w:rPr>
+        <w:t xml:space="preserve"> Item 都有六種旋轉類型。考慮一個項目：通過繞 x 、 y 和/或 z 軸旋轉可以獲得六種旋轉類型，如表 1 所示：一次打包一個 bin，算法使用一系列樞軸點進行打包項目。</w:t>
       </w:r>
     </w:p>
     <w:p>
@@ -1551,7 +2066,23 @@
           <w:rFonts w:ascii="微軟正黑體" w:eastAsia="微軟正黑體" w:hAnsi="微軟正黑體" w:hint="eastAsia"/>
           <w:szCs w:val="24"/>
         </w:rPr>
-        <w:t>確定包裝方向。每個bin具有三個方向來打包，一個寬度（或x）方向，一個高度（或y）方向，一個深度（或z）方向。一次打包一個。</w:t>
+        <w:t>確定包裝方向。每</w:t>
+      </w:r>
+      <w:proofErr w:type="gramStart"/>
+      <w:r>
+        <w:rPr>
+          <w:rFonts w:ascii="微軟正黑體" w:eastAsia="微軟正黑體" w:hAnsi="微軟正黑體" w:hint="eastAsia"/>
+          <w:szCs w:val="24"/>
+        </w:rPr>
+        <w:t>個</w:t>
+      </w:r>
+      <w:proofErr w:type="gramEnd"/>
+      <w:r>
+        <w:rPr>
+          <w:rFonts w:ascii="微軟正黑體" w:eastAsia="微軟正黑體" w:hAnsi="微軟正黑體" w:hint="eastAsia"/>
+          <w:szCs w:val="24"/>
+        </w:rPr>
+        <w:t>bin具有三個方向來打包，一個寬度（或x）方向，一個高度（或y）方向，一個深度（或z）方向。一次打包一個。</w:t>
       </w:r>
     </w:p>
     <w:p>
@@ -1594,14 +2125,25 @@
           <w:szCs w:val="24"/>
         </w:rPr>
       </w:pPr>
-      <w:r>
-        <w:rPr>
-          <w:rFonts w:ascii="微軟正黑體" w:eastAsia="微軟正黑體" w:hAnsi="微軟正黑體"/>
-          <w:b/>
-          <w:bCs/>
-          <w:szCs w:val="24"/>
-        </w:rPr>
-        <w:t>4.1.1  The  3D  Best  Fit,  with  pivoting,  algorithm  is  as follows</w:t>
+      <w:proofErr w:type="gramStart"/>
+      <w:r>
+        <w:rPr>
+          <w:rFonts w:ascii="微軟正黑體" w:eastAsia="微軟正黑體" w:hAnsi="微軟正黑體"/>
+          <w:b/>
+          <w:bCs/>
+          <w:szCs w:val="24"/>
+        </w:rPr>
+        <w:t>4.1.1  The</w:t>
+      </w:r>
+      <w:proofErr w:type="gramEnd"/>
+      <w:r>
+        <w:rPr>
+          <w:rFonts w:ascii="微軟正黑體" w:eastAsia="微軟正黑體" w:hAnsi="微軟正黑體"/>
+          <w:b/>
+          <w:bCs/>
+          <w:szCs w:val="24"/>
+        </w:rPr>
+        <w:t xml:space="preserve">  3D  Best  Fit,  with  pivoting,  algorithm  is  as follows</w:t>
       </w:r>
     </w:p>
     <w:p>
@@ -1659,7 +2201,39 @@
           <w:rFonts w:ascii="微軟正黑體" w:eastAsia="微軟正黑體" w:hAnsi="微軟正黑體" w:hint="eastAsia"/>
           <w:szCs w:val="24"/>
         </w:rPr>
-        <w:t>在最壞的情況下，我們看到上面引用的 do-while 循環最多運行 (n) 次。循環將最多運行 (n-2) 次。 cwill 運行 3 次。 dwill 最多運行 (n-1) 次，因為 bin 中的項目數可能是 (n-1)。整個算法執行的旋轉最多可以是 6 次，因此這不會顯著影響我們的運行時間。</w:t>
+        <w:t xml:space="preserve">在最壞的情況下，我們看到上面引用的 do-while 循環最多運行 (n) 次。循環將最多運行 (n-2) 次。 </w:t>
+      </w:r>
+      <w:proofErr w:type="spellStart"/>
+      <w:r>
+        <w:rPr>
+          <w:rFonts w:ascii="微軟正黑體" w:eastAsia="微軟正黑體" w:hAnsi="微軟正黑體" w:hint="eastAsia"/>
+          <w:szCs w:val="24"/>
+        </w:rPr>
+        <w:t>cwill</w:t>
+      </w:r>
+      <w:proofErr w:type="spellEnd"/>
+      <w:r>
+        <w:rPr>
+          <w:rFonts w:ascii="微軟正黑體" w:eastAsia="微軟正黑體" w:hAnsi="微軟正黑體" w:hint="eastAsia"/>
+          <w:szCs w:val="24"/>
+        </w:rPr>
+        <w:t xml:space="preserve"> 運行 3 次。 </w:t>
+      </w:r>
+      <w:proofErr w:type="spellStart"/>
+      <w:r>
+        <w:rPr>
+          <w:rFonts w:ascii="微軟正黑體" w:eastAsia="微軟正黑體" w:hAnsi="微軟正黑體" w:hint="eastAsia"/>
+          <w:szCs w:val="24"/>
+        </w:rPr>
+        <w:t>dwill</w:t>
+      </w:r>
+      <w:proofErr w:type="spellEnd"/>
+      <w:r>
+        <w:rPr>
+          <w:rFonts w:ascii="微軟正黑體" w:eastAsia="微軟正黑體" w:hAnsi="微軟正黑體" w:hint="eastAsia"/>
+          <w:szCs w:val="24"/>
+        </w:rPr>
+        <w:t xml:space="preserve"> 最多運行 (n-1) 次，因為 bin 中的項目數可能是 (n-1)。整個算法執行的旋轉最多可以是 6 次，因此這不會顯著影響我們的運行時間。</w:t>
       </w:r>
     </w:p>
     <w:p>
@@ -1741,7 +2315,23 @@
           <w:rFonts w:ascii="微軟正黑體" w:eastAsia="微軟正黑體" w:hAnsi="微軟正黑體" w:hint="eastAsia"/>
           <w:szCs w:val="24"/>
         </w:rPr>
-        <w:t>排除瑣碎情況的最佳情況是所有項目都適合一個 Bin ： a 將運行 1 次。 b 將運行 (n-2) 次。 c 將運行 3 次。 d 將運行 (n-1) 次。所以我們有： O (Best Fit ) =1* (n-2) *3 * (n-1) = O(n</w:t>
+        <w:t xml:space="preserve">排除瑣碎情況的最佳情況是所有項目都適合一個 Bin ： a 將運行 1 次。 b 將運行 (n-2) 次。 c 將運行 3 次。 d 將運行 (n-1) 次。所以我們有： O (Best </w:t>
+      </w:r>
+      <w:proofErr w:type="gramStart"/>
+      <w:r>
+        <w:rPr>
+          <w:rFonts w:ascii="微軟正黑體" w:eastAsia="微軟正黑體" w:hAnsi="微軟正黑體" w:hint="eastAsia"/>
+          <w:szCs w:val="24"/>
+        </w:rPr>
+        <w:t>Fit )</w:t>
+      </w:r>
+      <w:proofErr w:type="gramEnd"/>
+      <w:r>
+        <w:rPr>
+          <w:rFonts w:ascii="微軟正黑體" w:eastAsia="微軟正黑體" w:hAnsi="微軟正黑體" w:hint="eastAsia"/>
+          <w:szCs w:val="24"/>
+        </w:rPr>
+        <w:t xml:space="preserve"> =1* (n-2) *3 * (n-1) = O(n</w:t>
       </w:r>
       <w:r>
         <w:rPr>
@@ -1846,14 +2436,25 @@
           <w:szCs w:val="24"/>
         </w:rPr>
       </w:pPr>
-      <w:r>
-        <w:rPr>
-          <w:rFonts w:ascii="微軟正黑體" w:eastAsia="微軟正黑體" w:hAnsi="微軟正黑體"/>
-          <w:b/>
-          <w:bCs/>
-          <w:szCs w:val="24"/>
-        </w:rPr>
-        <w:t>4.2  3D First Fit Decreasing  Algorithm</w:t>
+      <w:proofErr w:type="gramStart"/>
+      <w:r>
+        <w:rPr>
+          <w:rFonts w:ascii="微軟正黑體" w:eastAsia="微軟正黑體" w:hAnsi="微軟正黑體"/>
+          <w:b/>
+          <w:bCs/>
+          <w:szCs w:val="24"/>
+        </w:rPr>
+        <w:t>4.2  3</w:t>
+      </w:r>
+      <w:proofErr w:type="gramEnd"/>
+      <w:r>
+        <w:rPr>
+          <w:rFonts w:ascii="微軟正黑體" w:eastAsia="微軟正黑體" w:hAnsi="微軟正黑體"/>
+          <w:b/>
+          <w:bCs/>
+          <w:szCs w:val="24"/>
+        </w:rPr>
+        <w:t>D First Fit Decreasing  Algorithm</w:t>
       </w:r>
     </w:p>
     <w:p>
@@ -1879,14 +2480,144 @@
           <w:color w:val="FF0000"/>
           <w:szCs w:val="24"/>
         </w:rPr>
-        <w:t>箱的最長邊對應於包裝方向。然後旋轉每個項目，使該項目的最長邊是包裝方向的邊</w:t>
-      </w:r>
-      <w:r>
-        <w:rPr>
-          <w:rFonts w:ascii="微軟正黑體" w:eastAsia="微軟正黑體" w:hAnsi="微軟正黑體" w:hint="eastAsia"/>
-          <w:szCs w:val="24"/>
-        </w:rPr>
-        <w:t>，即如果我們按寬度包裝，那麼我們希望項目的最長邊是項目的寬度，例如，如果包裝方向按寬度和項目的當前高度大於其寬度，然後旋轉項目。如果在執行旋轉後，物品不能放入箱子中（即物品的一個或多個維度超過了箱子的對應維度），那麼我們旋轉該物品，直到該物品的第二長邊是對應的邊到包裝方向。如果在執行旋轉後，物品無法放入垃圾箱，那麼我們旋轉物品直到物品的第三長邊是與包裝方向對應的邊。接下來根據包裝方向按寬度、高度或深度的遞減順序對物品進行排序。</w:t>
+        <w:t>箱的</w:t>
+      </w:r>
+      <w:proofErr w:type="gramStart"/>
+      <w:r>
+        <w:rPr>
+          <w:rFonts w:ascii="微軟正黑體" w:eastAsia="微軟正黑體" w:hAnsi="微軟正黑體" w:hint="eastAsia"/>
+          <w:b/>
+          <w:bCs/>
+          <w:color w:val="FF0000"/>
+          <w:szCs w:val="24"/>
+        </w:rPr>
+        <w:t>最長邊對應</w:t>
+      </w:r>
+      <w:proofErr w:type="gramEnd"/>
+      <w:r>
+        <w:rPr>
+          <w:rFonts w:ascii="微軟正黑體" w:eastAsia="微軟正黑體" w:hAnsi="微軟正黑體" w:hint="eastAsia"/>
+          <w:b/>
+          <w:bCs/>
+          <w:color w:val="FF0000"/>
+          <w:szCs w:val="24"/>
+        </w:rPr>
+        <w:t>於包裝方向。然後旋轉每</w:t>
+      </w:r>
+      <w:proofErr w:type="gramStart"/>
+      <w:r>
+        <w:rPr>
+          <w:rFonts w:ascii="微軟正黑體" w:eastAsia="微軟正黑體" w:hAnsi="微軟正黑體" w:hint="eastAsia"/>
+          <w:b/>
+          <w:bCs/>
+          <w:color w:val="FF0000"/>
+          <w:szCs w:val="24"/>
+        </w:rPr>
+        <w:t>個</w:t>
+      </w:r>
+      <w:proofErr w:type="gramEnd"/>
+      <w:r>
+        <w:rPr>
+          <w:rFonts w:ascii="微軟正黑體" w:eastAsia="微軟正黑體" w:hAnsi="微軟正黑體" w:hint="eastAsia"/>
+          <w:b/>
+          <w:bCs/>
+          <w:color w:val="FF0000"/>
+          <w:szCs w:val="24"/>
+        </w:rPr>
+        <w:t>項目，使該項目的</w:t>
+      </w:r>
+      <w:proofErr w:type="gramStart"/>
+      <w:r>
+        <w:rPr>
+          <w:rFonts w:ascii="微軟正黑體" w:eastAsia="微軟正黑體" w:hAnsi="微軟正黑體" w:hint="eastAsia"/>
+          <w:b/>
+          <w:bCs/>
+          <w:color w:val="FF0000"/>
+          <w:szCs w:val="24"/>
+        </w:rPr>
+        <w:t>最長邊是</w:t>
+      </w:r>
+      <w:proofErr w:type="gramEnd"/>
+      <w:r>
+        <w:rPr>
+          <w:rFonts w:ascii="微軟正黑體" w:eastAsia="微軟正黑體" w:hAnsi="微軟正黑體" w:hint="eastAsia"/>
+          <w:b/>
+          <w:bCs/>
+          <w:color w:val="FF0000"/>
+          <w:szCs w:val="24"/>
+        </w:rPr>
+        <w:t>包裝方向的邊</w:t>
+      </w:r>
+      <w:r>
+        <w:rPr>
+          <w:rFonts w:ascii="微軟正黑體" w:eastAsia="微軟正黑體" w:hAnsi="微軟正黑體" w:hint="eastAsia"/>
+          <w:szCs w:val="24"/>
+        </w:rPr>
+        <w:t>，即如果我們按寬度包裝，那麼我們希望項目的</w:t>
+      </w:r>
+      <w:proofErr w:type="gramStart"/>
+      <w:r>
+        <w:rPr>
+          <w:rFonts w:ascii="微軟正黑體" w:eastAsia="微軟正黑體" w:hAnsi="微軟正黑體" w:hint="eastAsia"/>
+          <w:szCs w:val="24"/>
+        </w:rPr>
+        <w:t>最長邊是</w:t>
+      </w:r>
+      <w:proofErr w:type="gramEnd"/>
+      <w:r>
+        <w:rPr>
+          <w:rFonts w:ascii="微軟正黑體" w:eastAsia="微軟正黑體" w:hAnsi="微軟正黑體" w:hint="eastAsia"/>
+          <w:szCs w:val="24"/>
+        </w:rPr>
+        <w:t>項目的寬度，例如，如果包裝方向按寬度和項目的當前高度大於其寬度，然後旋轉項目。如果在執行旋轉後，物品不能放入箱子中（即物品的一個或多個維度超過了箱子的對應維度），那麼我們旋轉該物品，直到該物品的</w:t>
+      </w:r>
+      <w:proofErr w:type="gramStart"/>
+      <w:r>
+        <w:rPr>
+          <w:rFonts w:ascii="微軟正黑體" w:eastAsia="微軟正黑體" w:hAnsi="微軟正黑體" w:hint="eastAsia"/>
+          <w:szCs w:val="24"/>
+        </w:rPr>
+        <w:t>第二長邊是</w:t>
+      </w:r>
+      <w:proofErr w:type="gramEnd"/>
+      <w:r>
+        <w:rPr>
+          <w:rFonts w:ascii="微軟正黑體" w:eastAsia="微軟正黑體" w:hAnsi="微軟正黑體" w:hint="eastAsia"/>
+          <w:szCs w:val="24"/>
+        </w:rPr>
+        <w:t>對應</w:t>
+      </w:r>
+      <w:proofErr w:type="gramStart"/>
+      <w:r>
+        <w:rPr>
+          <w:rFonts w:ascii="微軟正黑體" w:eastAsia="微軟正黑體" w:hAnsi="微軟正黑體" w:hint="eastAsia"/>
+          <w:szCs w:val="24"/>
+        </w:rPr>
+        <w:t>的邊到包裝</w:t>
+      </w:r>
+      <w:proofErr w:type="gramEnd"/>
+      <w:r>
+        <w:rPr>
+          <w:rFonts w:ascii="微軟正黑體" w:eastAsia="微軟正黑體" w:hAnsi="微軟正黑體" w:hint="eastAsia"/>
+          <w:szCs w:val="24"/>
+        </w:rPr>
+        <w:t>方向。如果在執行旋轉後，物品無法放入垃圾箱，那麼我們旋轉物品直到物品的</w:t>
+      </w:r>
+      <w:proofErr w:type="gramStart"/>
+      <w:r>
+        <w:rPr>
+          <w:rFonts w:ascii="微軟正黑體" w:eastAsia="微軟正黑體" w:hAnsi="微軟正黑體" w:hint="eastAsia"/>
+          <w:szCs w:val="24"/>
+        </w:rPr>
+        <w:t>第三長邊是</w:t>
+      </w:r>
+      <w:proofErr w:type="gramEnd"/>
+      <w:r>
+        <w:rPr>
+          <w:rFonts w:ascii="微軟正黑體" w:eastAsia="微軟正黑體" w:hAnsi="微軟正黑體" w:hint="eastAsia"/>
+          <w:szCs w:val="24"/>
+        </w:rPr>
+        <w:t>與包裝方向對應的邊。接下來根據包裝方向按寬度、高度或深度的遞減順序對物品進行排序。</w:t>
       </w:r>
     </w:p>
     <w:p>
@@ -2157,14 +2888,42 @@
           <w:color w:val="FF0000"/>
           <w:szCs w:val="24"/>
         </w:rPr>
-        <w:t>非最優化算法</w:t>
-      </w:r>
-      <w:r>
-        <w:rPr>
-          <w:rFonts w:ascii="微軟正黑體" w:eastAsia="微軟正黑體" w:hAnsi="微軟正黑體" w:hint="eastAsia"/>
-          <w:szCs w:val="24"/>
-        </w:rPr>
-        <w:t>，優點是可以在多項式時間內計算完成(最優化此問題屬於NP h</w:t>
+        <w:t>非</w:t>
+      </w:r>
+      <w:proofErr w:type="gramStart"/>
+      <w:r>
+        <w:rPr>
+          <w:rFonts w:ascii="微軟正黑體" w:eastAsia="微軟正黑體" w:hAnsi="微軟正黑體" w:hint="eastAsia"/>
+          <w:b/>
+          <w:bCs/>
+          <w:color w:val="FF0000"/>
+          <w:szCs w:val="24"/>
+        </w:rPr>
+        <w:t>最優化算法</w:t>
+      </w:r>
+      <w:proofErr w:type="gramEnd"/>
+      <w:r>
+        <w:rPr>
+          <w:rFonts w:ascii="微軟正黑體" w:eastAsia="微軟正黑體" w:hAnsi="微軟正黑體" w:hint="eastAsia"/>
+          <w:szCs w:val="24"/>
+        </w:rPr>
+        <w:t>，優點是可以在多項式時間內計算完成(</w:t>
+      </w:r>
+      <w:proofErr w:type="gramStart"/>
+      <w:r>
+        <w:rPr>
+          <w:rFonts w:ascii="微軟正黑體" w:eastAsia="微軟正黑體" w:hAnsi="微軟正黑體" w:hint="eastAsia"/>
+          <w:szCs w:val="24"/>
+        </w:rPr>
+        <w:t>最優化此問題</w:t>
+      </w:r>
+      <w:proofErr w:type="gramEnd"/>
+      <w:r>
+        <w:rPr>
+          <w:rFonts w:ascii="微軟正黑體" w:eastAsia="微軟正黑體" w:hAnsi="微軟正黑體" w:hint="eastAsia"/>
+          <w:szCs w:val="24"/>
+        </w:rPr>
+        <w:t>屬於NP h</w:t>
       </w:r>
       <w:r>
         <w:rPr>
@@ -2178,7 +2937,15 @@
           <w:rFonts w:ascii="微軟正黑體" w:eastAsia="微軟正黑體" w:hAnsi="微軟正黑體" w:hint="eastAsia"/>
           <w:szCs w:val="24"/>
         </w:rPr>
-        <w:t>)，缺點是無法確定此</w:t>
+        <w:t>)，缺點是無法</w:t>
+      </w:r>
+      <w:proofErr w:type="gramStart"/>
+      <w:r>
+        <w:rPr>
+          <w:rFonts w:ascii="微軟正黑體" w:eastAsia="微軟正黑體" w:hAnsi="微軟正黑體" w:hint="eastAsia"/>
+          <w:szCs w:val="24"/>
+        </w:rPr>
+        <w:t>確定此</w:t>
       </w:r>
       <w:r>
         <w:rPr>
@@ -2194,6 +2961,7 @@
         </w:rPr>
         <w:t>屬於</w:t>
       </w:r>
+      <w:proofErr w:type="gramEnd"/>
       <w:r>
         <w:rPr>
           <w:rFonts w:ascii="微軟正黑體" w:eastAsia="微軟正黑體" w:hAnsi="微軟正黑體" w:hint="eastAsia"/>
@@ -2783,6 +3551,7 @@
         </w:rPr>
         <w:t xml:space="preserve">a. </w:t>
       </w:r>
+      <w:proofErr w:type="gramStart"/>
       <w:r>
         <w:rPr>
           <w:rFonts w:ascii="微軟正黑體" w:eastAsia="微軟正黑體" w:hAnsi="微軟正黑體" w:hint="eastAsia"/>
@@ -2797,6 +3566,7 @@
         </w:rPr>
         <w:t>(</w:t>
       </w:r>
+      <w:proofErr w:type="gramEnd"/>
       <w:r>
         <w:rPr>
           <w:rFonts w:ascii="微軟正黑體" w:eastAsia="微軟正黑體" w:hAnsi="微軟正黑體" w:hint="eastAsia"/>
@@ -2888,8 +3658,17 @@
           <w:rFonts w:ascii="微軟正黑體" w:eastAsia="微軟正黑體" w:hAnsi="微軟正黑體" w:hint="eastAsia"/>
           <w:szCs w:val="24"/>
         </w:rPr>
-        <w:t>，單位為公斤</w:t>
-      </w:r>
+        <w:t>，單位為公</w:t>
+      </w:r>
+      <w:proofErr w:type="gramStart"/>
+      <w:r>
+        <w:rPr>
+          <w:rFonts w:ascii="微軟正黑體" w:eastAsia="微軟正黑體" w:hAnsi="微軟正黑體" w:hint="eastAsia"/>
+          <w:szCs w:val="24"/>
+        </w:rPr>
+        <w:t>斤</w:t>
+      </w:r>
+      <w:proofErr w:type="gramEnd"/>
     </w:p>
     <w:p>
       <w:pPr>
@@ -2912,7 +3691,23 @@
           <w:rFonts w:ascii="微軟正黑體" w:eastAsia="微軟正黑體" w:hAnsi="微軟正黑體" w:hint="eastAsia"/>
           <w:szCs w:val="24"/>
         </w:rPr>
-        <w:t>. 必須一定得裝箱的物品(n</w:t>
+        <w:t xml:space="preserve">. </w:t>
+      </w:r>
+      <w:proofErr w:type="gramStart"/>
+      <w:r>
+        <w:rPr>
+          <w:rFonts w:ascii="微軟正黑體" w:eastAsia="微軟正黑體" w:hAnsi="微軟正黑體" w:hint="eastAsia"/>
+          <w:szCs w:val="24"/>
+        </w:rPr>
+        <w:t>必須一定得裝箱的物品(</w:t>
+      </w:r>
+      <w:proofErr w:type="gramEnd"/>
+      <w:r>
+        <w:rPr>
+          <w:rFonts w:ascii="微軟正黑體" w:eastAsia="微軟正黑體" w:hAnsi="微軟正黑體" w:hint="eastAsia"/>
+          <w:szCs w:val="24"/>
+        </w:rPr>
+        <w:t>n</w:t>
       </w:r>
       <w:r>
         <w:rPr>
@@ -3171,6 +3966,7 @@
         </w:rPr>
         <w:t xml:space="preserve">. </w:t>
       </w:r>
+      <w:proofErr w:type="gramStart"/>
       <w:r>
         <w:rPr>
           <w:rFonts w:ascii="微軟正黑體" w:eastAsia="微軟正黑體" w:hAnsi="微軟正黑體" w:hint="eastAsia"/>
@@ -3187,49 +3983,209 @@
           <w:bCs/>
           <w:szCs w:val="24"/>
         </w:rPr>
+        <w:t xml:space="preserve"> :</w:t>
+      </w:r>
+      <w:proofErr w:type="gramEnd"/>
+      <w:r>
+        <w:rPr>
+          <w:rFonts w:ascii="微軟正黑體" w:eastAsia="微軟正黑體" w:hAnsi="微軟正黑體" w:hint="eastAsia"/>
+          <w:b/>
+          <w:bCs/>
+          <w:szCs w:val="24"/>
+        </w:rPr>
+        <w:t xml:space="preserve"> </w:t>
+      </w:r>
+      <w:r>
+        <w:rPr>
+          <w:rFonts w:ascii="微軟正黑體" w:eastAsia="微軟正黑體" w:hAnsi="微軟正黑體"/>
+          <w:szCs w:val="24"/>
+        </w:rPr>
+        <w:t>1+1</w:t>
+      </w:r>
+      <w:r>
+        <w:rPr>
+          <w:rFonts w:ascii="微軟正黑體" w:eastAsia="微軟正黑體" w:hAnsi="微軟正黑體" w:hint="eastAsia"/>
+          <w:szCs w:val="24"/>
+        </w:rPr>
+        <w:t>搭配或是</w:t>
+      </w:r>
+      <w:r>
+        <w:rPr>
+          <w:rFonts w:ascii="微軟正黑體" w:eastAsia="微軟正黑體" w:hAnsi="微軟正黑體"/>
+          <w:szCs w:val="24"/>
+        </w:rPr>
+        <w:t>1+2</w:t>
+      </w:r>
+      <w:r>
+        <w:rPr>
+          <w:rFonts w:ascii="微軟正黑體" w:eastAsia="微軟正黑體" w:hAnsi="微軟正黑體" w:hint="eastAsia"/>
+          <w:szCs w:val="24"/>
+        </w:rPr>
+        <w:t>搭配，指兩種或三種以上物品必須在b</w:t>
+      </w:r>
+      <w:r>
+        <w:rPr>
+          <w:rFonts w:ascii="微軟正黑體" w:eastAsia="微軟正黑體" w:hAnsi="微軟正黑體"/>
+          <w:szCs w:val="24"/>
+        </w:rPr>
+        <w:t>in</w:t>
+      </w:r>
+      <w:r>
+        <w:rPr>
+          <w:rFonts w:ascii="微軟正黑體" w:eastAsia="微軟正黑體" w:hAnsi="微軟正黑體" w:hint="eastAsia"/>
+          <w:szCs w:val="24"/>
+        </w:rPr>
+        <w:t>中是同等數量</w:t>
+      </w:r>
+      <w:r>
+        <w:rPr>
+          <w:rFonts w:ascii="微軟正黑體" w:eastAsia="微軟正黑體" w:hAnsi="微軟正黑體" w:hint="eastAsia"/>
+          <w:szCs w:val="24"/>
+        </w:rPr>
+        <w:t>(</w:t>
+      </w:r>
+      <w:r>
+        <w:rPr>
+          <w:rFonts w:ascii="微軟正黑體" w:eastAsia="微軟正黑體" w:hAnsi="微軟正黑體" w:hint="eastAsia"/>
+          <w:b/>
+          <w:bCs/>
+          <w:color w:val="FF0000"/>
+          <w:szCs w:val="24"/>
+        </w:rPr>
+        <w:t>已完成</w:t>
+      </w:r>
+      <w:r>
+        <w:rPr>
+          <w:rFonts w:ascii="微軟正黑體" w:eastAsia="微軟正黑體" w:hAnsi="微軟正黑體" w:hint="eastAsia"/>
+          <w:szCs w:val="24"/>
+        </w:rPr>
+        <w:t>)</w:t>
+      </w:r>
+    </w:p>
+    <w:p>
+      <w:pPr>
+        <w:snapToGrid w:val="0"/>
+        <w:rPr>
+          <w:rFonts w:ascii="微軟正黑體" w:eastAsia="微軟正黑體" w:hAnsi="微軟正黑體"/>
+          <w:szCs w:val="24"/>
+        </w:rPr>
+      </w:pPr>
+      <w:r>
+        <w:rPr>
+          <w:rFonts w:ascii="微軟正黑體" w:eastAsia="微軟正黑體" w:hAnsi="微軟正黑體" w:hint="eastAsia"/>
+          <w:szCs w:val="24"/>
+        </w:rPr>
+        <w:t xml:space="preserve">8.5 </w:t>
+      </w:r>
+      <w:r>
+        <w:rPr>
+          <w:rFonts w:ascii="微軟正黑體" w:eastAsia="微軟正黑體" w:hAnsi="微軟正黑體" w:hint="eastAsia"/>
+          <w:szCs w:val="24"/>
+        </w:rPr>
+        <w:t>輸出的圖是否可以轉換成3D 物件格式，以及確認前端可支援的3</w:t>
+      </w:r>
+      <w:r>
+        <w:rPr>
+          <w:rFonts w:ascii="微軟正黑體" w:eastAsia="微軟正黑體" w:hAnsi="微軟正黑體"/>
+          <w:szCs w:val="24"/>
+        </w:rPr>
+        <w:t>D</w:t>
+      </w:r>
+      <w:r>
+        <w:rPr>
+          <w:rFonts w:ascii="微軟正黑體" w:eastAsia="微軟正黑體" w:hAnsi="微軟正黑體" w:hint="eastAsia"/>
+          <w:szCs w:val="24"/>
+        </w:rPr>
+        <w:t>物件格式</w:t>
+      </w:r>
+      <w:r>
+        <w:rPr>
+          <w:rFonts w:ascii="微軟正黑體" w:eastAsia="微軟正黑體" w:hAnsi="微軟正黑體" w:hint="eastAsia"/>
+          <w:szCs w:val="24"/>
+        </w:rPr>
+        <w:t xml:space="preserve"> (</w:t>
+      </w:r>
+      <w:r>
+        <w:rPr>
+          <w:rFonts w:ascii="微軟正黑體" w:eastAsia="微軟正黑體" w:hAnsi="微軟正黑體" w:hint="eastAsia"/>
+          <w:b/>
+          <w:bCs/>
+          <w:color w:val="FF0000"/>
+          <w:szCs w:val="24"/>
+        </w:rPr>
+        <w:t>已完成</w:t>
+      </w:r>
+      <w:r>
+        <w:rPr>
+          <w:rFonts w:ascii="微軟正黑體" w:eastAsia="微軟正黑體" w:hAnsi="微軟正黑體" w:hint="eastAsia"/>
+          <w:szCs w:val="24"/>
+        </w:rPr>
         <w:t xml:space="preserve"> : </w:t>
       </w:r>
       <w:r>
         <w:rPr>
-          <w:rFonts w:ascii="微軟正黑體" w:eastAsia="微軟正黑體" w:hAnsi="微軟正黑體"/>
-          <w:szCs w:val="24"/>
-        </w:rPr>
-        <w:t>1+1</w:t>
-      </w:r>
-      <w:r>
-        <w:rPr>
-          <w:rFonts w:ascii="微軟正黑體" w:eastAsia="微軟正黑體" w:hAnsi="微軟正黑體" w:hint="eastAsia"/>
-          <w:szCs w:val="24"/>
-        </w:rPr>
-        <w:t>搭配或是</w:t>
-      </w:r>
-      <w:r>
-        <w:rPr>
-          <w:rFonts w:ascii="微軟正黑體" w:eastAsia="微軟正黑體" w:hAnsi="微軟正黑體"/>
-          <w:szCs w:val="24"/>
-        </w:rPr>
-        <w:t>1+2</w:t>
-      </w:r>
-      <w:r>
-        <w:rPr>
-          <w:rFonts w:ascii="微軟正黑體" w:eastAsia="微軟正黑體" w:hAnsi="微軟正黑體" w:hint="eastAsia"/>
-          <w:szCs w:val="24"/>
-        </w:rPr>
-        <w:t>搭配，指兩種或三種以上物品必須在b</w:t>
-      </w:r>
-      <w:r>
-        <w:rPr>
-          <w:rFonts w:ascii="微軟正黑體" w:eastAsia="微軟正黑體" w:hAnsi="微軟正黑體"/>
-          <w:szCs w:val="24"/>
-        </w:rPr>
-        <w:t>in</w:t>
-      </w:r>
-      <w:r>
-        <w:rPr>
-          <w:rFonts w:ascii="微軟正黑體" w:eastAsia="微軟正黑體" w:hAnsi="微軟正黑體" w:hint="eastAsia"/>
-          <w:szCs w:val="24"/>
-        </w:rPr>
-        <w:t>中是同等數量</w:t>
+          <w:rFonts w:ascii="微軟正黑體" w:eastAsia="微軟正黑體" w:hAnsi="微軟正黑體" w:hint="eastAsia"/>
+          <w:szCs w:val="24"/>
+        </w:rPr>
+        <w:t>已改成傳p</w:t>
+      </w:r>
+      <w:r>
+        <w:rPr>
+          <w:rFonts w:ascii="微軟正黑體" w:eastAsia="微軟正黑體" w:hAnsi="微軟正黑體"/>
+          <w:szCs w:val="24"/>
+        </w:rPr>
+        <w:t>osition</w:t>
+      </w:r>
+      <w:r>
+        <w:rPr>
+          <w:rFonts w:ascii="微軟正黑體" w:eastAsia="微軟正黑體" w:hAnsi="微軟正黑體" w:hint="eastAsia"/>
+          <w:szCs w:val="24"/>
+        </w:rPr>
+        <w:t xml:space="preserve"> a</w:t>
+      </w:r>
+      <w:r>
+        <w:rPr>
+          <w:rFonts w:ascii="微軟正黑體" w:eastAsia="微軟正黑體" w:hAnsi="微軟正黑體"/>
+          <w:szCs w:val="24"/>
+        </w:rPr>
+        <w:t>nd WHD</w:t>
+      </w:r>
+      <w:r>
+        <w:rPr>
+          <w:rFonts w:ascii="微軟正黑體" w:eastAsia="微軟正黑體" w:hAnsi="微軟正黑體" w:hint="eastAsia"/>
+          <w:szCs w:val="24"/>
+        </w:rPr>
+        <w:t>)</w:t>
+      </w:r>
+    </w:p>
+    <w:p>
+      <w:pPr>
+        <w:snapToGrid w:val="0"/>
+        <w:rPr>
+          <w:rFonts w:ascii="微軟正黑體" w:eastAsia="微軟正黑體" w:hAnsi="微軟正黑體"/>
+          <w:szCs w:val="24"/>
+        </w:rPr>
+      </w:pPr>
+      <w:r>
+        <w:rPr>
+          <w:rFonts w:ascii="微軟正黑體" w:eastAsia="微軟正黑體" w:hAnsi="微軟正黑體" w:hint="eastAsia"/>
+          <w:szCs w:val="24"/>
+        </w:rPr>
+        <w:t>8</w:t>
+      </w:r>
+      <w:r>
+        <w:rPr>
+          <w:rFonts w:ascii="微軟正黑體" w:eastAsia="微軟正黑體" w:hAnsi="微軟正黑體"/>
+          <w:szCs w:val="24"/>
+        </w:rPr>
+        <w:t xml:space="preserve">.6 </w:t>
+      </w:r>
+      <w:r>
+        <w:rPr>
+          <w:rFonts w:ascii="微軟正黑體" w:eastAsia="微軟正黑體" w:hAnsi="微軟正黑體" w:hint="eastAsia"/>
+          <w:szCs w:val="24"/>
+        </w:rPr>
+        <w:t>輸出的結果必須包含放置順序，以利打包工人或是機器按照放置順序安裝</w:t>
       </w:r>
       <w:r>
         <w:rPr>
@@ -3238,6 +4194,205 @@
         </w:rPr>
         <w:t>(</w:t>
       </w:r>
+      <w:proofErr w:type="gramStart"/>
+      <w:r>
+        <w:rPr>
+          <w:rFonts w:ascii="微軟正黑體" w:eastAsia="微軟正黑體" w:hAnsi="微軟正黑體" w:hint="eastAsia"/>
+          <w:szCs w:val="24"/>
+        </w:rPr>
+        <w:t>開頂貨櫃</w:t>
+      </w:r>
+      <w:proofErr w:type="gramEnd"/>
+      <w:r>
+        <w:rPr>
+          <w:rFonts w:ascii="微軟正黑體" w:eastAsia="微軟正黑體" w:hAnsi="微軟正黑體" w:hint="eastAsia"/>
+          <w:szCs w:val="24"/>
+        </w:rPr>
+        <w:t>/</w:t>
+      </w:r>
+      <w:r>
+        <w:rPr>
+          <w:rFonts w:ascii="微軟正黑體" w:eastAsia="微軟正黑體" w:hAnsi="微軟正黑體" w:hint="eastAsia"/>
+          <w:szCs w:val="24"/>
+        </w:rPr>
+        <w:t>一般</w:t>
+      </w:r>
+      <w:r>
+        <w:rPr>
+          <w:rFonts w:ascii="微軟正黑體" w:eastAsia="微軟正黑體" w:hAnsi="微軟正黑體" w:hint="eastAsia"/>
+          <w:szCs w:val="24"/>
+        </w:rPr>
+        <w:t>貨櫃</w:t>
+      </w:r>
+      <w:r>
+        <w:rPr>
+          <w:rFonts w:ascii="微軟正黑體" w:eastAsia="微軟正黑體" w:hAnsi="微軟正黑體" w:hint="eastAsia"/>
+          <w:szCs w:val="24"/>
+        </w:rPr>
+        <w:t>)</w:t>
+      </w:r>
+      <w:r>
+        <w:rPr>
+          <w:rFonts w:ascii="微軟正黑體" w:eastAsia="微軟正黑體" w:hAnsi="微軟正黑體" w:hint="eastAsia"/>
+          <w:szCs w:val="24"/>
+        </w:rPr>
+        <w:t>(</w:t>
+      </w:r>
+      <w:r>
+        <w:rPr>
+          <w:rFonts w:ascii="微軟正黑體" w:eastAsia="微軟正黑體" w:hAnsi="微軟正黑體" w:hint="eastAsia"/>
+          <w:b/>
+          <w:bCs/>
+          <w:color w:val="FF0000"/>
+          <w:szCs w:val="24"/>
+        </w:rPr>
+        <w:t>部分</w:t>
+      </w:r>
+      <w:r>
+        <w:rPr>
+          <w:rFonts w:ascii="微軟正黑體" w:eastAsia="微軟正黑體" w:hAnsi="微軟正黑體" w:hint="eastAsia"/>
+          <w:b/>
+          <w:bCs/>
+          <w:color w:val="FF0000"/>
+          <w:szCs w:val="24"/>
+        </w:rPr>
+        <w:t>完成</w:t>
+      </w:r>
+      <w:r>
+        <w:rPr>
+          <w:rFonts w:ascii="微軟正黑體" w:eastAsia="微軟正黑體" w:hAnsi="微軟正黑體" w:hint="eastAsia"/>
+          <w:szCs w:val="24"/>
+        </w:rPr>
+        <w:t xml:space="preserve"> </w:t>
+      </w:r>
+      <w:r>
+        <w:rPr>
+          <w:rFonts w:ascii="微軟正黑體" w:eastAsia="微軟正黑體" w:hAnsi="微軟正黑體" w:hint="eastAsia"/>
+          <w:color w:val="FF0000"/>
+          <w:szCs w:val="24"/>
+        </w:rPr>
+        <w:t>:</w:t>
+      </w:r>
+      <w:r>
+        <w:rPr>
+          <w:rFonts w:ascii="微軟正黑體" w:eastAsia="微軟正黑體" w:hAnsi="微軟正黑體" w:hint="eastAsia"/>
+          <w:szCs w:val="24"/>
+        </w:rPr>
+        <w:t xml:space="preserve"> 未判斷若上方物體較長，需將下方物體擺放才能放上方物體</w:t>
+      </w:r>
+      <w:r>
+        <w:rPr>
+          <w:rFonts w:ascii="微軟正黑體" w:eastAsia="微軟正黑體" w:hAnsi="微軟正黑體" w:hint="eastAsia"/>
+          <w:szCs w:val="24"/>
+        </w:rPr>
+        <w:t>)</w:t>
+      </w:r>
+    </w:p>
+    <w:p>
+      <w:pPr>
+        <w:snapToGrid w:val="0"/>
+        <w:rPr>
+          <w:rFonts w:ascii="微軟正黑體" w:eastAsia="微軟正黑體" w:hAnsi="微軟正黑體"/>
+          <w:szCs w:val="24"/>
+        </w:rPr>
+      </w:pPr>
+      <w:r>
+        <w:rPr>
+          <w:rFonts w:ascii="微軟正黑體" w:eastAsia="微軟正黑體" w:hAnsi="微軟正黑體" w:hint="eastAsia"/>
+          <w:szCs w:val="24"/>
+        </w:rPr>
+        <w:t>8</w:t>
+      </w:r>
+      <w:r>
+        <w:rPr>
+          <w:rFonts w:ascii="微軟正黑體" w:eastAsia="微軟正黑體" w:hAnsi="微軟正黑體"/>
+          <w:szCs w:val="24"/>
+        </w:rPr>
+        <w:t>.</w:t>
+      </w:r>
+      <w:r>
+        <w:rPr>
+          <w:rFonts w:ascii="微軟正黑體" w:eastAsia="微軟正黑體" w:hAnsi="微軟正黑體"/>
+          <w:szCs w:val="24"/>
+        </w:rPr>
+        <w:t>7</w:t>
+      </w:r>
+      <w:r>
+        <w:rPr>
+          <w:rFonts w:ascii="微軟正黑體" w:eastAsia="微軟正黑體" w:hAnsi="微軟正黑體"/>
+          <w:szCs w:val="24"/>
+        </w:rPr>
+        <w:t xml:space="preserve"> </w:t>
+      </w:r>
+      <w:proofErr w:type="gramStart"/>
+      <w:r>
+        <w:rPr>
+          <w:rFonts w:ascii="微軟正黑體" w:eastAsia="微軟正黑體" w:hAnsi="微軟正黑體" w:hint="eastAsia"/>
+          <w:szCs w:val="24"/>
+        </w:rPr>
+        <w:t>集裝箱角件問題</w:t>
+      </w:r>
+      <w:proofErr w:type="gramEnd"/>
+      <w:r>
+        <w:rPr>
+          <w:rFonts w:ascii="微軟正黑體" w:eastAsia="微軟正黑體" w:hAnsi="微軟正黑體" w:hint="eastAsia"/>
+          <w:szCs w:val="24"/>
+        </w:rPr>
+        <w:t>(</w:t>
+      </w:r>
+      <w:r>
+        <w:rPr>
+          <w:rFonts w:ascii="微軟正黑體" w:eastAsia="微軟正黑體" w:hAnsi="微軟正黑體" w:hint="eastAsia"/>
+          <w:szCs w:val="24"/>
+        </w:rPr>
+        <w:t>8角o</w:t>
+      </w:r>
+      <w:r>
+        <w:rPr>
+          <w:rFonts w:ascii="微軟正黑體" w:eastAsia="微軟正黑體" w:hAnsi="微軟正黑體"/>
+          <w:szCs w:val="24"/>
+        </w:rPr>
+        <w:t xml:space="preserve">r </w:t>
+      </w:r>
+      <w:r>
+        <w:rPr>
+          <w:rFonts w:ascii="微軟正黑體" w:eastAsia="微軟正黑體" w:hAnsi="微軟正黑體" w:hint="eastAsia"/>
+          <w:szCs w:val="24"/>
+        </w:rPr>
+        <w:t>4角o</w:t>
+      </w:r>
+      <w:r>
+        <w:rPr>
+          <w:rFonts w:ascii="微軟正黑體" w:eastAsia="微軟正黑體" w:hAnsi="微軟正黑體"/>
+          <w:szCs w:val="24"/>
+        </w:rPr>
+        <w:t xml:space="preserve">r 2 </w:t>
+      </w:r>
+      <w:r>
+        <w:rPr>
+          <w:rFonts w:ascii="微軟正黑體" w:eastAsia="微軟正黑體" w:hAnsi="微軟正黑體" w:hint="eastAsia"/>
+          <w:szCs w:val="24"/>
+        </w:rPr>
+        <w:t>角 ?</w:t>
+      </w:r>
+      <w:proofErr w:type="gramStart"/>
+      <w:r>
+        <w:rPr>
+          <w:rFonts w:ascii="微軟正黑體" w:eastAsia="微軟正黑體" w:hAnsi="微軟正黑體" w:hint="eastAsia"/>
+          <w:szCs w:val="24"/>
+        </w:rPr>
+        <w:t>)</w:t>
+      </w:r>
+      <w:r>
+        <w:rPr>
+          <w:rFonts w:ascii="微軟正黑體" w:eastAsia="微軟正黑體" w:hAnsi="微軟正黑體"/>
+          <w:b/>
+          <w:bCs/>
+          <w:szCs w:val="24"/>
+        </w:rPr>
+        <w:t>(</w:t>
+      </w:r>
+      <w:proofErr w:type="gramEnd"/>
       <w:r>
         <w:rPr>
           <w:rFonts w:ascii="微軟正黑體" w:eastAsia="微軟正黑體" w:hAnsi="微軟正黑體" w:hint="eastAsia"/>
@@ -3251,6 +4406,35 @@
       <w:r>
         <w:rPr>
           <w:rFonts w:ascii="微軟正黑體" w:eastAsia="微軟正黑體" w:hAnsi="微軟正黑體" w:hint="eastAsia"/>
+          <w:b/>
+          <w:bCs/>
+          <w:color w:val="FF0000"/>
+          <w:szCs w:val="24"/>
+        </w:rPr>
+        <w:t xml:space="preserve"> </w:t>
+      </w:r>
+      <w:r>
+        <w:rPr>
+          <w:rFonts w:ascii="微軟正黑體" w:eastAsia="微軟正黑體" w:hAnsi="微軟正黑體"/>
+          <w:b/>
+          <w:bCs/>
+          <w:color w:val="FF0000"/>
+          <w:szCs w:val="24"/>
+        </w:rPr>
+        <w:t xml:space="preserve">: </w:t>
+      </w:r>
+      <w:r>
+        <w:rPr>
+          <w:rFonts w:ascii="微軟正黑體" w:eastAsia="微軟正黑體" w:hAnsi="微軟正黑體" w:hint="eastAsia"/>
+          <w:szCs w:val="24"/>
+        </w:rPr>
+        <w:t>目前預設8角</w:t>
+      </w:r>
+      <w:r>
+        <w:rPr>
+          <w:rFonts w:ascii="微軟正黑體" w:eastAsia="微軟正黑體" w:hAnsi="微軟正黑體"/>
+          <w:b/>
+          <w:bCs/>
           <w:szCs w:val="24"/>
         </w:rPr>
         <w:t>)</w:t>
@@ -3267,82 +4451,140 @@
       <w:r>
         <w:rPr>
           <w:rFonts w:ascii="微軟正黑體" w:eastAsia="微軟正黑體" w:hAnsi="微軟正黑體" w:hint="eastAsia"/>
-          <w:szCs w:val="24"/>
-        </w:rPr>
-        <w:t xml:space="preserve">8.5 </w:t>
-      </w:r>
-      <w:r>
-        <w:rPr>
-          <w:rFonts w:ascii="微軟正黑體" w:eastAsia="微軟正黑體" w:hAnsi="微軟正黑體" w:hint="eastAsia"/>
-          <w:szCs w:val="24"/>
-        </w:rPr>
-        <w:t>輸出的圖是否可以轉換成3D 物件格式，以及確認前端可支援的3</w:t>
-      </w:r>
-      <w:r>
-        <w:rPr>
-          <w:rFonts w:ascii="微軟正黑體" w:eastAsia="微軟正黑體" w:hAnsi="微軟正黑體"/>
-          <w:szCs w:val="24"/>
-        </w:rPr>
-        <w:t>D</w:t>
-      </w:r>
-      <w:r>
-        <w:rPr>
-          <w:rFonts w:ascii="微軟正黑體" w:eastAsia="微軟正黑體" w:hAnsi="微軟正黑體" w:hint="eastAsia"/>
-          <w:szCs w:val="24"/>
-        </w:rPr>
-        <w:t>物件格式</w:t>
-      </w:r>
-      <w:r>
-        <w:rPr>
-          <w:rFonts w:ascii="微軟正黑體" w:eastAsia="微軟正黑體" w:hAnsi="微軟正黑體" w:hint="eastAsia"/>
-          <w:szCs w:val="24"/>
-        </w:rPr>
-        <w:t xml:space="preserve"> (</w:t>
-      </w:r>
-      <w:r>
-        <w:rPr>
-          <w:rFonts w:ascii="微軟正黑體" w:eastAsia="微軟正黑體" w:hAnsi="微軟正黑體" w:hint="eastAsia"/>
-          <w:b/>
-          <w:bCs/>
-          <w:color w:val="FF0000"/>
-          <w:szCs w:val="24"/>
-        </w:rPr>
-        <w:t>已完成</w:t>
-      </w:r>
-      <w:r>
-        <w:rPr>
-          <w:rFonts w:ascii="微軟正黑體" w:eastAsia="微軟正黑體" w:hAnsi="微軟正黑體" w:hint="eastAsia"/>
-          <w:szCs w:val="24"/>
-        </w:rPr>
-        <w:t xml:space="preserve"> : </w:t>
-      </w:r>
-      <w:r>
-        <w:rPr>
-          <w:rFonts w:ascii="微軟正黑體" w:eastAsia="微軟正黑體" w:hAnsi="微軟正黑體" w:hint="eastAsia"/>
-          <w:szCs w:val="24"/>
-        </w:rPr>
-        <w:t>已改成傳p</w:t>
-      </w:r>
-      <w:r>
-        <w:rPr>
-          <w:rFonts w:ascii="微軟正黑體" w:eastAsia="微軟正黑體" w:hAnsi="微軟正黑體"/>
-          <w:szCs w:val="24"/>
-        </w:rPr>
-        <w:t>osition</w:t>
-      </w:r>
-      <w:r>
-        <w:rPr>
-          <w:rFonts w:ascii="微軟正黑體" w:eastAsia="微軟正黑體" w:hAnsi="微軟正黑體" w:hint="eastAsia"/>
-          <w:szCs w:val="24"/>
-        </w:rPr>
-        <w:t xml:space="preserve"> a</w:t>
-      </w:r>
-      <w:r>
-        <w:rPr>
-          <w:rFonts w:ascii="微軟正黑體" w:eastAsia="微軟正黑體" w:hAnsi="微軟正黑體"/>
-          <w:szCs w:val="24"/>
-        </w:rPr>
-        <w:t>nd WHD</w:t>
+          <w:b/>
+          <w:bCs/>
+          <w:color w:val="FF0000"/>
+          <w:szCs w:val="24"/>
+        </w:rPr>
+        <w:t>8.</w:t>
+      </w:r>
+      <w:r>
+        <w:rPr>
+          <w:rFonts w:ascii="微軟正黑體" w:eastAsia="微軟正黑體" w:hAnsi="微軟正黑體"/>
+          <w:b/>
+          <w:bCs/>
+          <w:color w:val="FF0000"/>
+          <w:szCs w:val="24"/>
+        </w:rPr>
+        <w:t>8</w:t>
+      </w:r>
+      <w:r>
+        <w:rPr>
+          <w:rFonts w:ascii="微軟正黑體" w:eastAsia="微軟正黑體" w:hAnsi="微軟正黑體" w:hint="eastAsia"/>
+          <w:b/>
+          <w:bCs/>
+          <w:color w:val="FF0000"/>
+          <w:szCs w:val="24"/>
+        </w:rPr>
+        <w:t xml:space="preserve"> </w:t>
+      </w:r>
+      <w:r>
+        <w:rPr>
+          <w:rFonts w:ascii="微軟正黑體" w:eastAsia="微軟正黑體" w:hAnsi="微軟正黑體" w:hint="eastAsia"/>
+          <w:szCs w:val="24"/>
+        </w:rPr>
+        <w:t>堆疊數量問題(</w:t>
+      </w:r>
+      <w:proofErr w:type="gramStart"/>
+      <w:r>
+        <w:rPr>
+          <w:rFonts w:ascii="微軟正黑體" w:eastAsia="微軟正黑體" w:hAnsi="微軟正黑體" w:hint="eastAsia"/>
+          <w:szCs w:val="24"/>
+        </w:rPr>
+        <w:t>同品項</w:t>
+      </w:r>
+      <w:proofErr w:type="gramEnd"/>
+      <w:r>
+        <w:rPr>
+          <w:rFonts w:ascii="微軟正黑體" w:eastAsia="微軟正黑體" w:hAnsi="微軟正黑體" w:hint="eastAsia"/>
+          <w:szCs w:val="24"/>
+        </w:rPr>
+        <w:t>商品堆疊數量限制)</w:t>
+      </w:r>
+      <w:r>
+        <w:rPr>
+          <w:rFonts w:ascii="微軟正黑體" w:eastAsia="微軟正黑體" w:hAnsi="微軟正黑體" w:hint="eastAsia"/>
+          <w:szCs w:val="24"/>
+        </w:rPr>
+        <w:t>(目前先不做)</w:t>
+      </w:r>
+    </w:p>
+    <w:p>
+      <w:pPr>
+        <w:snapToGrid w:val="0"/>
+        <w:rPr>
+          <w:rFonts w:ascii="微軟正黑體" w:eastAsia="微軟正黑體" w:hAnsi="微軟正黑體"/>
+          <w:szCs w:val="24"/>
+        </w:rPr>
+      </w:pPr>
+      <w:r>
+        <w:rPr>
+          <w:rFonts w:ascii="微軟正黑體" w:eastAsia="微軟正黑體" w:hAnsi="微軟正黑體" w:hint="eastAsia"/>
+          <w:b/>
+          <w:bCs/>
+          <w:color w:val="FF0000"/>
+          <w:szCs w:val="24"/>
+        </w:rPr>
+        <w:t>8.</w:t>
+      </w:r>
+      <w:r>
+        <w:rPr>
+          <w:rFonts w:ascii="微軟正黑體" w:eastAsia="微軟正黑體" w:hAnsi="微軟正黑體"/>
+          <w:b/>
+          <w:bCs/>
+          <w:color w:val="FF0000"/>
+          <w:szCs w:val="24"/>
+        </w:rPr>
+        <w:t>9</w:t>
+      </w:r>
+      <w:r>
+        <w:rPr>
+          <w:rFonts w:ascii="微軟正黑體" w:eastAsia="微軟正黑體" w:hAnsi="微軟正黑體" w:hint="eastAsia"/>
+          <w:b/>
+          <w:bCs/>
+          <w:szCs w:val="24"/>
+        </w:rPr>
+        <w:t xml:space="preserve"> </w:t>
+      </w:r>
+      <w:r>
+        <w:rPr>
+          <w:rFonts w:ascii="微軟正黑體" w:eastAsia="微軟正黑體" w:hAnsi="微軟正黑體" w:hint="eastAsia"/>
+          <w:szCs w:val="24"/>
+        </w:rPr>
+        <w:t>托盤/</w:t>
+      </w:r>
+      <w:proofErr w:type="gramStart"/>
+      <w:r>
+        <w:rPr>
+          <w:rFonts w:ascii="微軟正黑體" w:eastAsia="微軟正黑體" w:hAnsi="微軟正黑體" w:hint="eastAsia"/>
+          <w:szCs w:val="24"/>
+        </w:rPr>
+        <w:t>棧</w:t>
+      </w:r>
+      <w:proofErr w:type="gramEnd"/>
+      <w:r>
+        <w:rPr>
+          <w:rFonts w:ascii="微軟正黑體" w:eastAsia="微軟正黑體" w:hAnsi="微軟正黑體" w:hint="eastAsia"/>
+          <w:szCs w:val="24"/>
+        </w:rPr>
+        <w:t>板空間</w:t>
+      </w:r>
+      <w:r>
+        <w:rPr>
+          <w:rFonts w:ascii="微軟正黑體" w:eastAsia="微軟正黑體" w:hAnsi="微軟正黑體" w:hint="eastAsia"/>
+          <w:szCs w:val="24"/>
+        </w:rPr>
+        <w:t>(</w:t>
+      </w:r>
+      <w:r>
+        <w:rPr>
+          <w:rFonts w:ascii="微軟正黑體" w:eastAsia="微軟正黑體" w:hAnsi="微軟正黑體" w:hint="eastAsia"/>
+          <w:b/>
+          <w:bCs/>
+          <w:color w:val="FF0000"/>
+          <w:szCs w:val="24"/>
+        </w:rPr>
+        <w:t>拖板可堆疊多高，上方是否需要平整</w:t>
       </w:r>
       <w:r>
         <w:rPr>
@@ -3363,23 +4605,47 @@
       <w:r>
         <w:rPr>
           <w:rFonts w:ascii="微軟正黑體" w:eastAsia="微軟正黑體" w:hAnsi="微軟正黑體" w:hint="eastAsia"/>
-          <w:szCs w:val="24"/>
-        </w:rPr>
-        <w:t>8</w:t>
-      </w:r>
-      <w:r>
-        <w:rPr>
-          <w:rFonts w:ascii="微軟正黑體" w:eastAsia="微軟正黑體" w:hAnsi="微軟正黑體"/>
-          <w:szCs w:val="24"/>
-        </w:rPr>
-        <w:t xml:space="preserve">.6 </w:t>
-      </w:r>
-      <w:r>
-        <w:rPr>
-          <w:rFonts w:ascii="微軟正黑體" w:eastAsia="微軟正黑體" w:hAnsi="微軟正黑體" w:hint="eastAsia"/>
-          <w:szCs w:val="24"/>
-        </w:rPr>
-        <w:t>輸出的結果必須包含放置順序，以利打包工人或是機器按照放置順序安裝</w:t>
+          <w:b/>
+          <w:bCs/>
+          <w:color w:val="FF0000"/>
+          <w:szCs w:val="24"/>
+        </w:rPr>
+        <w:t>8.1</w:t>
+      </w:r>
+      <w:r>
+        <w:rPr>
+          <w:rFonts w:ascii="微軟正黑體" w:eastAsia="微軟正黑體" w:hAnsi="微軟正黑體"/>
+          <w:b/>
+          <w:bCs/>
+          <w:color w:val="FF0000"/>
+          <w:szCs w:val="24"/>
+        </w:rPr>
+        <w:t>0</w:t>
+      </w:r>
+      <w:r>
+        <w:rPr>
+          <w:rFonts w:ascii="微軟正黑體" w:eastAsia="微軟正黑體" w:hAnsi="微軟正黑體" w:hint="eastAsia"/>
+          <w:b/>
+          <w:bCs/>
+          <w:szCs w:val="24"/>
+        </w:rPr>
+        <w:t xml:space="preserve"> </w:t>
+      </w:r>
+      <w:proofErr w:type="gramStart"/>
+      <w:r>
+        <w:rPr>
+          <w:rFonts w:ascii="微軟正黑體" w:eastAsia="微軟正黑體" w:hAnsi="微軟正黑體" w:hint="eastAsia"/>
+          <w:szCs w:val="24"/>
+        </w:rPr>
+        <w:t>緩衝材</w:t>
+      </w:r>
+      <w:proofErr w:type="gramEnd"/>
+      <w:r>
+        <w:rPr>
+          <w:rFonts w:ascii="微軟正黑體" w:eastAsia="微軟正黑體" w:hAnsi="微軟正黑體" w:hint="eastAsia"/>
+          <w:szCs w:val="24"/>
+        </w:rPr>
+        <w:t>/包材空間計算以及預留</w:t>
       </w:r>
       <w:r>
         <w:rPr>
@@ -3391,23 +4657,34 @@
       <w:r>
         <w:rPr>
           <w:rFonts w:ascii="微軟正黑體" w:eastAsia="微軟正黑體" w:hAnsi="微軟正黑體" w:hint="eastAsia"/>
-          <w:szCs w:val="24"/>
-        </w:rPr>
-        <w:t>開頂貨櫃/</w:t>
-      </w:r>
-      <w:r>
-        <w:rPr>
-          <w:rFonts w:ascii="微軟正黑體" w:eastAsia="微軟正黑體" w:hAnsi="微軟正黑體" w:hint="eastAsia"/>
-          <w:szCs w:val="24"/>
-        </w:rPr>
-        <w:t>一般</w:t>
-      </w:r>
-      <w:r>
-        <w:rPr>
-          <w:rFonts w:ascii="微軟正黑體" w:eastAsia="微軟正黑體" w:hAnsi="微軟正黑體" w:hint="eastAsia"/>
-          <w:szCs w:val="24"/>
-        </w:rPr>
-        <w:t>貨櫃</w:t>
+          <w:b/>
+          <w:bCs/>
+          <w:color w:val="FF0000"/>
+          <w:szCs w:val="24"/>
+        </w:rPr>
+        <w:t>靠近集裝箱邊是否需要</w:t>
+      </w:r>
+      <w:proofErr w:type="gramStart"/>
+      <w:r>
+        <w:rPr>
+          <w:rFonts w:ascii="微軟正黑體" w:eastAsia="微軟正黑體" w:hAnsi="微軟正黑體" w:hint="eastAsia"/>
+          <w:b/>
+          <w:bCs/>
+          <w:color w:val="FF0000"/>
+          <w:szCs w:val="24"/>
+        </w:rPr>
+        <w:t>緩衝材</w:t>
+      </w:r>
+      <w:proofErr w:type="gramEnd"/>
+      <w:r>
+        <w:rPr>
+          <w:rFonts w:ascii="微軟正黑體" w:eastAsia="微軟正黑體" w:hAnsi="微軟正黑體" w:hint="eastAsia"/>
+          <w:b/>
+          <w:bCs/>
+          <w:color w:val="FF0000"/>
+          <w:szCs w:val="24"/>
+        </w:rPr>
+        <w:t>，以及物品冗餘空間是否需要填充滿</w:t>
       </w:r>
       <w:r>
         <w:rPr>
@@ -3416,6 +4693,22 @@
         </w:rPr>
         <w:t>)</w:t>
       </w:r>
+    </w:p>
+    <w:p>
+      <w:pPr>
+        <w:snapToGrid w:val="0"/>
+        <w:rPr>
+          <w:rFonts w:ascii="微軟正黑體" w:eastAsia="微軟正黑體" w:hAnsi="微軟正黑體"/>
+          <w:szCs w:val="24"/>
+        </w:rPr>
+      </w:pPr>
+      <w:r>
+        <w:rPr>
+          <w:rFonts w:ascii="微軟正黑體" w:eastAsia="微軟正黑體" w:hAnsi="微軟正黑體" w:hint="eastAsia"/>
+          <w:szCs w:val="24"/>
+        </w:rPr>
+        <w:t>8.11 集裝箱重心</w:t>
+      </w:r>
       <w:r>
         <w:rPr>
           <w:rFonts w:ascii="微軟正黑體" w:eastAsia="微軟正黑體" w:hAnsi="微軟正黑體" w:hint="eastAsia"/>
@@ -3431,7 +4724,47 @@
           <w:color w:val="FF0000"/>
           <w:szCs w:val="24"/>
         </w:rPr>
-        <w:t>部分</w:t>
+        <w:t>僅完成重量分佈</w:t>
+      </w:r>
+      <w:r>
+        <w:rPr>
+          <w:rFonts w:ascii="微軟正黑體" w:eastAsia="微軟正黑體" w:hAnsi="微軟正黑體" w:hint="eastAsia"/>
+          <w:b/>
+          <w:bCs/>
+          <w:color w:val="FF0000"/>
+          <w:szCs w:val="24"/>
+        </w:rPr>
+        <w:t>，重心不好計算</w:t>
+      </w:r>
+      <w:r>
+        <w:rPr>
+          <w:rFonts w:ascii="微軟正黑體" w:eastAsia="微軟正黑體" w:hAnsi="微軟正黑體" w:hint="eastAsia"/>
+          <w:szCs w:val="24"/>
+        </w:rPr>
+        <w:t>)</w:t>
+      </w:r>
+    </w:p>
+    <w:p>
+      <w:pPr>
+        <w:snapToGrid w:val="0"/>
+        <w:rPr>
+          <w:rFonts w:ascii="微軟正黑體" w:eastAsia="微軟正黑體" w:hAnsi="微軟正黑體"/>
+          <w:szCs w:val="24"/>
+        </w:rPr>
+      </w:pPr>
+      <w:r>
+        <w:rPr>
+          <w:rFonts w:ascii="微軟正黑體" w:eastAsia="微軟正黑體" w:hAnsi="微軟正黑體" w:hint="eastAsia"/>
+          <w:szCs w:val="24"/>
+        </w:rPr>
+        <w:t>8.12 方圓混裝</w:t>
+      </w:r>
+      <w:r>
+        <w:rPr>
+          <w:rFonts w:ascii="微軟正黑體" w:eastAsia="微軟正黑體" w:hAnsi="微軟正黑體" w:hint="eastAsia"/>
+          <w:szCs w:val="24"/>
+        </w:rPr>
+        <w:t>(</w:t>
       </w:r>
       <w:r>
         <w:rPr>
@@ -3448,28 +4781,6 @@
           <w:rFonts w:ascii="微軟正黑體" w:eastAsia="微軟正黑體" w:hAnsi="微軟正黑體" w:hint="eastAsia"/>
           <w:szCs w:val="24"/>
         </w:rPr>
-        <w:t xml:space="preserve"> </w:t>
-      </w:r>
-      <w:r>
-        <w:rPr>
-          <w:rFonts w:ascii="微軟正黑體" w:eastAsia="微軟正黑體" w:hAnsi="微軟正黑體" w:hint="eastAsia"/>
-          <w:color w:val="FF0000"/>
-          <w:szCs w:val="24"/>
-        </w:rPr>
-        <w:t>:</w:t>
-      </w:r>
-      <w:r>
-        <w:rPr>
-          <w:rFonts w:ascii="微軟正黑體" w:eastAsia="微軟正黑體" w:hAnsi="微軟正黑體" w:hint="eastAsia"/>
-          <w:szCs w:val="24"/>
-        </w:rPr>
-        <w:t xml:space="preserve"> 未判斷若上方物體較長，需將下方物體擺放才能放上方物體</w:t>
-      </w:r>
-      <w:r>
-        <w:rPr>
-          <w:rFonts w:ascii="微軟正黑體" w:eastAsia="微軟正黑體" w:hAnsi="微軟正黑體" w:hint="eastAsia"/>
-          <w:szCs w:val="24"/>
-        </w:rPr>
         <w:t>)</w:t>
       </w:r>
     </w:p>
@@ -3477,281 +4788,65 @@
       <w:pPr>
         <w:snapToGrid w:val="0"/>
         <w:rPr>
-          <w:rFonts w:ascii="微軟正黑體" w:eastAsia="微軟正黑體" w:hAnsi="微軟正黑體"/>
-          <w:szCs w:val="24"/>
-        </w:rPr>
-      </w:pPr>
-      <w:r>
-        <w:rPr>
-          <w:rFonts w:ascii="微軟正黑體" w:eastAsia="微軟正黑體" w:hAnsi="微軟正黑體" w:hint="eastAsia"/>
-          <w:szCs w:val="24"/>
-        </w:rPr>
-        <w:t>8</w:t>
-      </w:r>
-      <w:r>
-        <w:rPr>
-          <w:rFonts w:ascii="微軟正黑體" w:eastAsia="微軟正黑體" w:hAnsi="微軟正黑體"/>
-          <w:szCs w:val="24"/>
-        </w:rPr>
-        <w:t>.</w:t>
-      </w:r>
-      <w:r>
-        <w:rPr>
-          <w:rFonts w:ascii="微軟正黑體" w:eastAsia="微軟正黑體" w:hAnsi="微軟正黑體"/>
-          <w:szCs w:val="24"/>
-        </w:rPr>
-        <w:t>7</w:t>
-      </w:r>
-      <w:r>
-        <w:rPr>
-          <w:rFonts w:ascii="微軟正黑體" w:eastAsia="微軟正黑體" w:hAnsi="微軟正黑體"/>
-          <w:szCs w:val="24"/>
-        </w:rPr>
-        <w:t xml:space="preserve"> </w:t>
-      </w:r>
-      <w:r>
-        <w:rPr>
-          <w:rFonts w:ascii="微軟正黑體" w:eastAsia="微軟正黑體" w:hAnsi="微軟正黑體" w:hint="eastAsia"/>
-          <w:szCs w:val="24"/>
-        </w:rPr>
-        <w:t>集裝箱角件問題(</w:t>
-      </w:r>
-      <w:r>
-        <w:rPr>
-          <w:rFonts w:ascii="微軟正黑體" w:eastAsia="微軟正黑體" w:hAnsi="微軟正黑體" w:hint="eastAsia"/>
-          <w:szCs w:val="24"/>
-        </w:rPr>
-        <w:t>8角o</w:t>
-      </w:r>
-      <w:r>
-        <w:rPr>
-          <w:rFonts w:ascii="微軟正黑體" w:eastAsia="微軟正黑體" w:hAnsi="微軟正黑體"/>
-          <w:szCs w:val="24"/>
-        </w:rPr>
-        <w:t xml:space="preserve">r </w:t>
-      </w:r>
-      <w:r>
-        <w:rPr>
-          <w:rFonts w:ascii="微軟正黑體" w:eastAsia="微軟正黑體" w:hAnsi="微軟正黑體" w:hint="eastAsia"/>
-          <w:szCs w:val="24"/>
-        </w:rPr>
-        <w:t>4角o</w:t>
-      </w:r>
-      <w:r>
-        <w:rPr>
-          <w:rFonts w:ascii="微軟正黑體" w:eastAsia="微軟正黑體" w:hAnsi="微軟正黑體"/>
-          <w:szCs w:val="24"/>
-        </w:rPr>
-        <w:t xml:space="preserve">r 2 </w:t>
-      </w:r>
-      <w:r>
-        <w:rPr>
-          <w:rFonts w:ascii="微軟正黑體" w:eastAsia="微軟正黑體" w:hAnsi="微軟正黑體" w:hint="eastAsia"/>
-          <w:szCs w:val="24"/>
-        </w:rPr>
-        <w:t>角 ?</w:t>
-      </w:r>
-      <w:r>
-        <w:rPr>
-          <w:rFonts w:ascii="微軟正黑體" w:eastAsia="微軟正黑體" w:hAnsi="微軟正黑體" w:hint="eastAsia"/>
-          <w:szCs w:val="24"/>
-        </w:rPr>
-        <w:t>)</w:t>
-      </w:r>
-      <w:r>
-        <w:rPr>
-          <w:rFonts w:ascii="微軟正黑體" w:eastAsia="微軟正黑體" w:hAnsi="微軟正黑體"/>
-          <w:b/>
-          <w:bCs/>
-          <w:szCs w:val="24"/>
-        </w:rPr>
-        <w:t>(</w:t>
-      </w:r>
-      <w:r>
-        <w:rPr>
-          <w:rFonts w:ascii="微軟正黑體" w:eastAsia="微軟正黑體" w:hAnsi="微軟正黑體" w:hint="eastAsia"/>
-          <w:b/>
-          <w:bCs/>
-          <w:color w:val="FF0000"/>
-          <w:szCs w:val="24"/>
-        </w:rPr>
-        <w:t>已完成</w:t>
-      </w:r>
-      <w:r>
-        <w:rPr>
-          <w:rFonts w:ascii="微軟正黑體" w:eastAsia="微軟正黑體" w:hAnsi="微軟正黑體" w:hint="eastAsia"/>
-          <w:b/>
-          <w:bCs/>
-          <w:color w:val="FF0000"/>
-          <w:szCs w:val="24"/>
-        </w:rPr>
-        <w:t xml:space="preserve"> </w:t>
-      </w:r>
-      <w:r>
-        <w:rPr>
-          <w:rFonts w:ascii="微軟正黑體" w:eastAsia="微軟正黑體" w:hAnsi="微軟正黑體"/>
-          <w:b/>
-          <w:bCs/>
-          <w:color w:val="FF0000"/>
-          <w:szCs w:val="24"/>
-        </w:rPr>
-        <w:t xml:space="preserve">: </w:t>
-      </w:r>
-      <w:r>
-        <w:rPr>
-          <w:rFonts w:ascii="微軟正黑體" w:eastAsia="微軟正黑體" w:hAnsi="微軟正黑體" w:hint="eastAsia"/>
-          <w:szCs w:val="24"/>
-        </w:rPr>
-        <w:t>目前預設8角</w:t>
-      </w:r>
-      <w:r>
-        <w:rPr>
-          <w:rFonts w:ascii="微軟正黑體" w:eastAsia="微軟正黑體" w:hAnsi="微軟正黑體"/>
-          <w:b/>
-          <w:bCs/>
-          <w:szCs w:val="24"/>
-        </w:rPr>
-        <w:t>)</w:t>
-      </w:r>
-    </w:p>
-    <w:p>
-      <w:pPr>
-        <w:snapToGrid w:val="0"/>
-        <w:rPr>
-          <w:rFonts w:ascii="微軟正黑體" w:eastAsia="微軟正黑體" w:hAnsi="微軟正黑體"/>
-          <w:szCs w:val="24"/>
-        </w:rPr>
-      </w:pPr>
-      <w:r>
-        <w:rPr>
-          <w:rFonts w:ascii="微軟正黑體" w:eastAsia="微軟正黑體" w:hAnsi="微軟正黑體" w:hint="eastAsia"/>
-          <w:szCs w:val="24"/>
-        </w:rPr>
-        <w:t>8.</w:t>
-      </w:r>
-      <w:r>
-        <w:rPr>
-          <w:rFonts w:ascii="微軟正黑體" w:eastAsia="微軟正黑體" w:hAnsi="微軟正黑體"/>
-          <w:szCs w:val="24"/>
-        </w:rPr>
-        <w:t>8</w:t>
-      </w:r>
-      <w:r>
-        <w:rPr>
-          <w:rFonts w:ascii="微軟正黑體" w:eastAsia="微軟正黑體" w:hAnsi="微軟正黑體" w:hint="eastAsia"/>
-          <w:szCs w:val="24"/>
-        </w:rPr>
-        <w:t xml:space="preserve"> 堆疊數量問題(同品項商品堆疊數量限制)</w:t>
-      </w:r>
-    </w:p>
-    <w:p>
-      <w:pPr>
-        <w:snapToGrid w:val="0"/>
-        <w:rPr>
-          <w:rFonts w:ascii="微軟正黑體" w:eastAsia="微軟正黑體" w:hAnsi="微軟正黑體"/>
-          <w:szCs w:val="24"/>
-        </w:rPr>
-      </w:pPr>
-      <w:r>
-        <w:rPr>
-          <w:rFonts w:ascii="微軟正黑體" w:eastAsia="微軟正黑體" w:hAnsi="微軟正黑體" w:hint="eastAsia"/>
-          <w:szCs w:val="24"/>
-        </w:rPr>
-        <w:t>8.</w:t>
-      </w:r>
-      <w:r>
-        <w:rPr>
-          <w:rFonts w:ascii="微軟正黑體" w:eastAsia="微軟正黑體" w:hAnsi="微軟正黑體"/>
-          <w:szCs w:val="24"/>
-        </w:rPr>
-        <w:t>9</w:t>
-      </w:r>
-      <w:r>
-        <w:rPr>
-          <w:rFonts w:ascii="微軟正黑體" w:eastAsia="微軟正黑體" w:hAnsi="微軟正黑體" w:hint="eastAsia"/>
-          <w:szCs w:val="24"/>
-        </w:rPr>
-        <w:t xml:space="preserve"> 托盤/棧板空間</w:t>
-      </w:r>
-    </w:p>
-    <w:p>
-      <w:pPr>
-        <w:snapToGrid w:val="0"/>
-        <w:rPr>
-          <w:rFonts w:ascii="微軟正黑體" w:eastAsia="微軟正黑體" w:hAnsi="微軟正黑體"/>
-          <w:szCs w:val="24"/>
-        </w:rPr>
-      </w:pPr>
-      <w:r>
-        <w:rPr>
-          <w:rFonts w:ascii="微軟正黑體" w:eastAsia="微軟正黑體" w:hAnsi="微軟正黑體" w:hint="eastAsia"/>
-          <w:szCs w:val="24"/>
-        </w:rPr>
-        <w:t>8.1</w:t>
-      </w:r>
-      <w:r>
-        <w:rPr>
-          <w:rFonts w:ascii="微軟正黑體" w:eastAsia="微軟正黑體" w:hAnsi="微軟正黑體"/>
-          <w:szCs w:val="24"/>
-        </w:rPr>
-        <w:t>0</w:t>
-      </w:r>
-      <w:r>
-        <w:rPr>
-          <w:rFonts w:ascii="微軟正黑體" w:eastAsia="微軟正黑體" w:hAnsi="微軟正黑體" w:hint="eastAsia"/>
-          <w:szCs w:val="24"/>
-        </w:rPr>
-        <w:t xml:space="preserve"> 緩衝材/包材空間計算以及預留</w:t>
-      </w:r>
-    </w:p>
-    <w:p>
-      <w:pPr>
-        <w:snapToGrid w:val="0"/>
-        <w:rPr>
-          <w:rFonts w:ascii="微軟正黑體" w:eastAsia="微軟正黑體" w:hAnsi="微軟正黑體"/>
-          <w:szCs w:val="24"/>
-        </w:rPr>
-      </w:pPr>
-      <w:r>
-        <w:rPr>
-          <w:rFonts w:ascii="微軟正黑體" w:eastAsia="微軟正黑體" w:hAnsi="微軟正黑體" w:hint="eastAsia"/>
-          <w:szCs w:val="24"/>
-        </w:rPr>
-        <w:t>8.11 集裝箱重心</w:t>
-      </w:r>
-      <w:r>
-        <w:rPr>
-          <w:rFonts w:ascii="微軟正黑體" w:eastAsia="微軟正黑體" w:hAnsi="微軟正黑體" w:hint="eastAsia"/>
-          <w:szCs w:val="24"/>
-        </w:rPr>
-        <w:t>(</w:t>
-      </w:r>
-      <w:r>
-        <w:rPr>
-          <w:rFonts w:ascii="微軟正黑體" w:eastAsia="微軟正黑體" w:hAnsi="微軟正黑體" w:hint="eastAsia"/>
-          <w:b/>
-          <w:bCs/>
-          <w:color w:val="FF0000"/>
-          <w:szCs w:val="24"/>
-        </w:rPr>
-        <w:t>僅完成重量分佈</w:t>
-      </w:r>
-      <w:r>
-        <w:rPr>
-          <w:rFonts w:ascii="微軟正黑體" w:eastAsia="微軟正黑體" w:hAnsi="微軟正黑體" w:hint="eastAsia"/>
-          <w:b/>
-          <w:bCs/>
-          <w:color w:val="FF0000"/>
-          <w:szCs w:val="24"/>
-        </w:rPr>
-        <w:t>，重心不好計算</w:t>
-      </w:r>
-      <w:r>
-        <w:rPr>
-          <w:rFonts w:ascii="微軟正黑體" w:eastAsia="微軟正黑體" w:hAnsi="微軟正黑體" w:hint="eastAsia"/>
-          <w:szCs w:val="24"/>
-        </w:rPr>
-        <w:t>)</w:t>
+          <w:rFonts w:ascii="微軟正黑體" w:eastAsia="微軟正黑體" w:hAnsi="微軟正黑體" w:hint="eastAsia"/>
+          <w:szCs w:val="24"/>
+        </w:rPr>
+      </w:pPr>
+      <w:r>
+        <w:rPr>
+          <w:noProof/>
+        </w:rPr>
+        <w:drawing>
+          <wp:inline distT="0" distB="0" distL="0" distR="0" wp14:anchorId="28D80C63" wp14:editId="2373EA7E">
+            <wp:extent cx="1988820" cy="2141427"/>
+            <wp:effectExtent l="0" t="0" r="0" b="0"/>
+            <wp:docPr id="12" name="圖片 12"/>
+            <wp:cNvGraphicFramePr>
+              <a:graphicFrameLocks xmlns:a="http://schemas.openxmlformats.org/drawingml/2006/main" noChangeAspect="1"/>
+            </wp:cNvGraphicFramePr>
+            <a:graphic xmlns:a="http://schemas.openxmlformats.org/drawingml/2006/main">
+              <a:graphicData uri="http://schemas.openxmlformats.org/drawingml/2006/picture">
+                <pic:pic xmlns:pic="http://schemas.openxmlformats.org/drawingml/2006/picture">
+                  <pic:nvPicPr>
+                    <pic:cNvPr id="1" name=""/>
+                    <pic:cNvPicPr/>
+                  </pic:nvPicPr>
+                  <pic:blipFill>
+                    <a:blip r:embed="rId14"/>
+                    <a:stretch>
+                      <a:fillRect/>
+                    </a:stretch>
+                  </pic:blipFill>
+                  <pic:spPr>
+                    <a:xfrm>
+                      <a:off x="0" y="0"/>
+                      <a:ext cx="1993226" cy="2146171"/>
+                    </a:xfrm>
+                    <a:prstGeom prst="rect">
+                      <a:avLst/>
+                    </a:prstGeom>
+                  </pic:spPr>
+                </pic:pic>
+              </a:graphicData>
+            </a:graphic>
+          </wp:inline>
+        </w:drawing>
+      </w:r>
+    </w:p>
+    <w:p>
+      <w:pPr>
+        <w:snapToGrid w:val="0"/>
+        <w:rPr>
+          <w:rFonts w:ascii="微軟正黑體" w:eastAsia="微軟正黑體" w:hAnsi="微軟正黑體"/>
+          <w:szCs w:val="24"/>
+        </w:rPr>
+      </w:pPr>
+      <w:r>
+        <w:rPr>
+          <w:rFonts w:ascii="微軟正黑體" w:eastAsia="微軟正黑體" w:hAnsi="微軟正黑體" w:hint="eastAsia"/>
+          <w:szCs w:val="24"/>
+        </w:rPr>
+        <w:t xml:space="preserve">8.13 </w:t>
       </w:r>
     </w:p>
     <w:p>
@@ -3791,7 +4886,7 @@
         </w:rPr>
         <w:t xml:space="preserve">裝箱大師 : </w:t>
       </w:r>
-      <w:hyperlink r:id="rId14" w:history="1">
+      <w:hyperlink r:id="rId15" w:history="1">
         <w:r>
           <w:rPr>
             <w:rStyle w:val="a3"/>
@@ -3817,6 +4912,8 @@
           <w:szCs w:val="24"/>
         </w:rPr>
       </w:pPr>
+      <w:proofErr w:type="spellStart"/>
+      <w:proofErr w:type="gramStart"/>
       <w:r>
         <w:rPr>
           <w:rFonts w:ascii="微軟正黑體" w:eastAsia="微軟正黑體" w:hAnsi="微軟正黑體"/>
@@ -3824,14 +4921,23 @@
         </w:rPr>
         <w:t>CargoWiz</w:t>
       </w:r>
-      <w:r>
-        <w:rPr>
-          <w:rFonts w:ascii="微軟正黑體" w:eastAsia="微軟正黑體" w:hAnsi="微軟正黑體" w:hint="eastAsia"/>
-          <w:szCs w:val="24"/>
-        </w:rPr>
-        <w:t xml:space="preserve"> : </w:t>
-      </w:r>
-      <w:hyperlink r:id="rId15" w:history="1">
+      <w:proofErr w:type="spellEnd"/>
+      <w:r>
+        <w:rPr>
+          <w:rFonts w:ascii="微軟正黑體" w:eastAsia="微軟正黑體" w:hAnsi="微軟正黑體" w:hint="eastAsia"/>
+          <w:szCs w:val="24"/>
+        </w:rPr>
+        <w:t xml:space="preserve"> :</w:t>
+      </w:r>
+      <w:proofErr w:type="gramEnd"/>
+      <w:r>
+        <w:rPr>
+          <w:rFonts w:ascii="微軟正黑體" w:eastAsia="微軟正黑體" w:hAnsi="微軟正黑體" w:hint="eastAsia"/>
+          <w:szCs w:val="24"/>
+        </w:rPr>
+        <w:t xml:space="preserve"> </w:t>
+      </w:r>
+      <w:hyperlink r:id="rId16" w:history="1">
         <w:r>
           <w:rPr>
             <w:rStyle w:val="a3"/>
@@ -3857,6 +4963,7 @@
           <w:szCs w:val="24"/>
         </w:rPr>
       </w:pPr>
+      <w:proofErr w:type="spellStart"/>
       <w:r>
         <w:rPr>
           <w:rFonts w:ascii="微軟正黑體" w:eastAsia="微軟正黑體" w:hAnsi="微軟正黑體" w:hint="eastAsia"/>
@@ -3869,7 +4976,15 @@
           <w:rFonts w:ascii="微軟正黑體" w:eastAsia="微軟正黑體" w:hAnsi="微軟正黑體"/>
           <w:szCs w:val="24"/>
         </w:rPr>
-        <w:t xml:space="preserve">earates : </w:t>
+        <w:t>earates</w:t>
+      </w:r>
+      <w:proofErr w:type="spellEnd"/>
+      <w:r>
+        <w:rPr>
+          <w:rFonts w:ascii="微軟正黑體" w:eastAsia="微軟正黑體" w:hAnsi="微軟正黑體"/>
+          <w:szCs w:val="24"/>
+        </w:rPr>
+        <w:t xml:space="preserve"> : </w:t>
       </w:r>
       <w:r>
         <w:rPr>
@@ -3878,7 +4993,7 @@
         </w:rPr>
         <w:t xml:space="preserve"> </w:t>
       </w:r>
-      <w:hyperlink r:id="rId16" w:history="1">
+      <w:hyperlink r:id="rId17" w:history="1">
         <w:r>
           <w:rPr>
             <w:rStyle w:val="a3"/>
@@ -3989,7 +5104,7 @@
         </w:rPr>
         <w:t xml:space="preserve">: </w:t>
       </w:r>
-      <w:hyperlink r:id="rId17" w:history="1">
+      <w:hyperlink r:id="rId18" w:history="1">
         <w:r>
           <w:rPr>
             <w:rStyle w:val="a3"/>

</xml_diff>